<commit_message>
Edit video Part1 OK
</commit_message>
<xml_diff>
--- a/Notas.docx
+++ b/Notas.docx
@@ -1381,8 +1381,6 @@
           <w:tab w:val="left" w:pos="0"/>
         </w:tabs>
       </w:pPr>
-      <w:bookmarkStart w:id="0" w:name="_GoBack"/>
-      <w:bookmarkEnd w:id="0"/>
     </w:p>
     <w:p>
       <w:pPr>
@@ -2239,7 +2237,7 @@
         </w:tabs>
       </w:pPr>
       <w:r>
-        <w:t>Crear LOGIN para servicio API</w:t>
+        <w:t>LOGIN para servicio API</w:t>
       </w:r>
     </w:p>
     <w:p>
@@ -2890,7 +2888,7 @@
         </w:tabs>
       </w:pPr>
       <w:r>
-        <w:t>Crear Token para Login</w:t>
+        <w:t>Token para Login</w:t>
       </w:r>
     </w:p>
     <w:p>
@@ -4754,9 +4752,6 @@
           <w:tab w:val="left" w:pos="0"/>
         </w:tabs>
       </w:pPr>
-      <w:r>
-        <w:t xml:space="preserve">Crear </w:t>
-      </w:r>
       <w:r>
         <w:t>Administración</w:t>
       </w:r>
@@ -11018,6 +11013,27 @@
           </wp:inline>
         </w:drawing>
       </w:r>
+    </w:p>
+    <w:p>
+      <w:pPr>
+        <w:pStyle w:val="Ttulo1"/>
+      </w:pPr>
+      <w:r>
+        <w:t xml:space="preserve">Administrador de </w:t>
+      </w:r>
+      <w:r>
+        <w:t>Videos (Controller-</w:t>
+      </w:r>
+      <w:proofErr w:type="spellStart"/>
+      <w:r>
+        <w:t>routes</w:t>
+      </w:r>
+      <w:proofErr w:type="spellEnd"/>
+      <w:r>
+        <w:t>, services)</w:t>
+      </w:r>
+      <w:bookmarkStart w:id="0" w:name="_GoBack"/>
+      <w:bookmarkEnd w:id="0"/>
     </w:p>
     <w:sectPr>
       <w:pgSz w:w="12240" w:h="15840"/>

</xml_diff>

<commit_message>
VIdeo created and edit PART I OK
</commit_message>
<xml_diff>
--- a/Notas.docx
+++ b/Notas.docx
@@ -11022,18 +11022,21 @@
         <w:t xml:space="preserve">Administrador de </w:t>
       </w:r>
       <w:r>
-        <w:t>Videos (Controller-</w:t>
-      </w:r>
-      <w:proofErr w:type="spellStart"/>
-      <w:r>
-        <w:t>routes</w:t>
-      </w:r>
-      <w:proofErr w:type="spellEnd"/>
-      <w:r>
-        <w:t>, services)</w:t>
+        <w:t>Videos (Controller-routes, services)</w:t>
+      </w:r>
+    </w:p>
+    <w:p>
+      <w:pPr>
+        <w:pStyle w:val="Ttulo2"/>
+      </w:pPr>
+      <w:r>
+        <w:t>******</w:t>
       </w:r>
       <w:bookmarkStart w:id="0" w:name="_GoBack"/>
       <w:bookmarkEnd w:id="0"/>
+      <w:r>
+        <w:t>Redactar como crear(new) y editar videos (edit)</w:t>
+      </w:r>
     </w:p>
     <w:sectPr>
       <w:pgSz w:w="12240" w:h="15840"/>

</xml_diff>

<commit_message>
New Video upload image y video OK
</commit_message>
<xml_diff>
--- a/Notas.docx
+++ b/Notas.docx
@@ -479,7 +479,17 @@
         </w:tabs>
       </w:pPr>
       <w:r>
-        <w:t>Agregar en composer.json:</w:t>
+        <w:t xml:space="preserve">Agregar en </w:t>
+      </w:r>
+      <w:proofErr w:type="spellStart"/>
+      <w:proofErr w:type="gramStart"/>
+      <w:r>
+        <w:t>composer.json</w:t>
+      </w:r>
+      <w:proofErr w:type="spellEnd"/>
+      <w:proofErr w:type="gramEnd"/>
+      <w:r>
+        <w:t>:</w:t>
       </w:r>
     </w:p>
     <w:p>
@@ -949,6 +959,7 @@
           <w:sz w:val="16"/>
         </w:rPr>
       </w:pPr>
+      <w:proofErr w:type="spellStart"/>
       <w:r>
         <w:rPr>
           <w:rFonts w:ascii="Consolas" w:hAnsi="Consolas"/>
@@ -956,43 +967,41 @@
           <w:color w:val="262626" w:themeColor="text1" w:themeTint="D9"/>
           <w:sz w:val="16"/>
         </w:rPr>
-        <w:t>app_default:</w:t>
-      </w:r>
-    </w:p>
-    <w:p>
-      <w:pPr>
-        <w:tabs>
-          <w:tab w:val="left" w:pos="0"/>
-        </w:tabs>
+        <w:t>app_default</w:t>
+      </w:r>
+      <w:proofErr w:type="spellEnd"/>
+      <w:r>
         <w:rPr>
           <w:rFonts w:ascii="Consolas" w:hAnsi="Consolas"/>
           <w:iCs/>
           <w:color w:val="262626" w:themeColor="text1" w:themeTint="D9"/>
           <w:sz w:val="16"/>
         </w:rPr>
-      </w:pPr>
-      <w:r>
+        <w:t>:</w:t>
+      </w:r>
+    </w:p>
+    <w:p>
+      <w:pPr>
+        <w:tabs>
+          <w:tab w:val="left" w:pos="0"/>
+        </w:tabs>
         <w:rPr>
           <w:rFonts w:ascii="Consolas" w:hAnsi="Consolas"/>
           <w:iCs/>
           <w:color w:val="262626" w:themeColor="text1" w:themeTint="D9"/>
           <w:sz w:val="16"/>
         </w:rPr>
-        <w:t xml:space="preserve">    resource: "@AppBundle/Resources/config/routing/default.yml"</w:t>
-      </w:r>
-    </w:p>
-    <w:p>
-      <w:pPr>
-        <w:tabs>
-          <w:tab w:val="left" w:pos="0"/>
-        </w:tabs>
+      </w:pPr>
+      <w:r>
         <w:rPr>
           <w:rFonts w:ascii="Consolas" w:hAnsi="Consolas"/>
           <w:iCs/>
           <w:color w:val="262626" w:themeColor="text1" w:themeTint="D9"/>
           <w:sz w:val="16"/>
         </w:rPr>
-      </w:pPr>
+        <w:t xml:space="preserve">    </w:t>
+      </w:r>
+      <w:proofErr w:type="spellStart"/>
       <w:r>
         <w:rPr>
           <w:rFonts w:ascii="Consolas" w:hAnsi="Consolas"/>
@@ -1000,63 +1009,41 @@
           <w:color w:val="262626" w:themeColor="text1" w:themeTint="D9"/>
           <w:sz w:val="16"/>
         </w:rPr>
-        <w:t xml:space="preserve">    prefix: / </w:t>
-      </w:r>
-    </w:p>
-    <w:p>
-      <w:pPr>
-        <w:tabs>
-          <w:tab w:val="left" w:pos="0"/>
-        </w:tabs>
-      </w:pPr>
-      <w:r>
-        <w:t>-----------------------</w:t>
-      </w:r>
-    </w:p>
-    <w:p>
-      <w:pPr>
-        <w:tabs>
-          <w:tab w:val="left" w:pos="0"/>
-        </w:tabs>
-      </w:pPr>
-      <w:r>
-        <w:t>En default.yml</w:t>
-      </w:r>
-    </w:p>
-    <w:p>
-      <w:pPr>
-        <w:tabs>
-          <w:tab w:val="left" w:pos="0"/>
-        </w:tabs>
+        <w:t>resource</w:t>
+      </w:r>
+      <w:proofErr w:type="spellEnd"/>
+      <w:r>
         <w:rPr>
           <w:rFonts w:ascii="Consolas" w:hAnsi="Consolas"/>
           <w:iCs/>
           <w:color w:val="262626" w:themeColor="text1" w:themeTint="D9"/>
           <w:sz w:val="16"/>
         </w:rPr>
-      </w:pPr>
-      <w:r>
+        <w:t>: "@AppBundle/Resources/config/routing/default.yml"</w:t>
+      </w:r>
+    </w:p>
+    <w:p>
+      <w:pPr>
+        <w:tabs>
+          <w:tab w:val="left" w:pos="0"/>
+        </w:tabs>
         <w:rPr>
           <w:rFonts w:ascii="Consolas" w:hAnsi="Consolas"/>
           <w:iCs/>
           <w:color w:val="262626" w:themeColor="text1" w:themeTint="D9"/>
           <w:sz w:val="16"/>
         </w:rPr>
-        <w:t>default_index:</w:t>
-      </w:r>
-    </w:p>
-    <w:p>
-      <w:pPr>
-        <w:tabs>
-          <w:tab w:val="left" w:pos="0"/>
-        </w:tabs>
+      </w:pPr>
+      <w:r>
         <w:rPr>
           <w:rFonts w:ascii="Consolas" w:hAnsi="Consolas"/>
           <w:iCs/>
           <w:color w:val="262626" w:themeColor="text1" w:themeTint="D9"/>
           <w:sz w:val="16"/>
         </w:rPr>
-      </w:pPr>
+        <w:t xml:space="preserve">    </w:t>
+      </w:r>
+      <w:proofErr w:type="spellStart"/>
       <w:r>
         <w:rPr>
           <w:rFonts w:ascii="Consolas" w:hAnsi="Consolas"/>
@@ -1064,43 +1051,62 @@
           <w:color w:val="262626" w:themeColor="text1" w:themeTint="D9"/>
           <w:sz w:val="16"/>
         </w:rPr>
-        <w:t xml:space="preserve">    path: /</w:t>
-      </w:r>
-    </w:p>
-    <w:p>
-      <w:pPr>
-        <w:tabs>
-          <w:tab w:val="left" w:pos="0"/>
-        </w:tabs>
+        <w:t>prefix</w:t>
+      </w:r>
+      <w:proofErr w:type="spellEnd"/>
+      <w:r>
         <w:rPr>
           <w:rFonts w:ascii="Consolas" w:hAnsi="Consolas"/>
           <w:iCs/>
           <w:color w:val="262626" w:themeColor="text1" w:themeTint="D9"/>
           <w:sz w:val="16"/>
         </w:rPr>
-      </w:pPr>
-      <w:r>
+        <w:t xml:space="preserve">: / </w:t>
+      </w:r>
+    </w:p>
+    <w:p>
+      <w:pPr>
+        <w:tabs>
+          <w:tab w:val="left" w:pos="0"/>
+        </w:tabs>
+      </w:pPr>
+      <w:r>
+        <w:t>-----------------------</w:t>
+      </w:r>
+    </w:p>
+    <w:p>
+      <w:pPr>
+        <w:tabs>
+          <w:tab w:val="left" w:pos="0"/>
+        </w:tabs>
+      </w:pPr>
+      <w:r>
+        <w:t>En default.yml</w:t>
+      </w:r>
+    </w:p>
+    <w:p>
+      <w:pPr>
+        <w:tabs>
+          <w:tab w:val="left" w:pos="0"/>
+        </w:tabs>
         <w:rPr>
           <w:rFonts w:ascii="Consolas" w:hAnsi="Consolas"/>
           <w:iCs/>
           <w:color w:val="262626" w:themeColor="text1" w:themeTint="D9"/>
           <w:sz w:val="16"/>
         </w:rPr>
-        <w:t xml:space="preserve">    defaults: {_controller: "AppBundle:Default:index"}</w:t>
-      </w:r>
-    </w:p>
-    <w:p>
-      <w:pPr>
-        <w:tabs>
-          <w:tab w:val="left" w:pos="0"/>
-        </w:tabs>
+      </w:pPr>
+      <w:proofErr w:type="spellStart"/>
+      <w:r>
         <w:rPr>
           <w:rFonts w:ascii="Consolas" w:hAnsi="Consolas"/>
           <w:iCs/>
           <w:color w:val="262626" w:themeColor="text1" w:themeTint="D9"/>
           <w:sz w:val="16"/>
         </w:rPr>
-      </w:pPr>
+        <w:t>default_index</w:t>
+      </w:r>
+      <w:proofErr w:type="spellEnd"/>
       <w:r>
         <w:rPr>
           <w:rFonts w:ascii="Consolas" w:hAnsi="Consolas"/>
@@ -1108,7 +1114,7 @@
           <w:color w:val="262626" w:themeColor="text1" w:themeTint="D9"/>
           <w:sz w:val="16"/>
         </w:rPr>
-        <w:t xml:space="preserve">    methods: GET</w:t>
+        <w:t>:</w:t>
       </w:r>
     </w:p>
     <w:p>
@@ -1123,19 +1129,16 @@
           <w:sz w:val="16"/>
         </w:rPr>
       </w:pPr>
-    </w:p>
-    <w:p>
-      <w:pPr>
-        <w:tabs>
-          <w:tab w:val="left" w:pos="0"/>
-        </w:tabs>
+      <w:r>
         <w:rPr>
           <w:rFonts w:ascii="Consolas" w:hAnsi="Consolas"/>
           <w:iCs/>
           <w:color w:val="262626" w:themeColor="text1" w:themeTint="D9"/>
           <w:sz w:val="16"/>
         </w:rPr>
-      </w:pPr>
+        <w:t xml:space="preserve">    </w:t>
+      </w:r>
+      <w:proofErr w:type="spellStart"/>
       <w:r>
         <w:rPr>
           <w:rFonts w:ascii="Consolas" w:hAnsi="Consolas"/>
@@ -1143,43 +1146,42 @@
           <w:color w:val="262626" w:themeColor="text1" w:themeTint="D9"/>
           <w:sz w:val="16"/>
         </w:rPr>
-        <w:t>pruebas_index:</w:t>
-      </w:r>
-    </w:p>
-    <w:p>
-      <w:pPr>
-        <w:tabs>
-          <w:tab w:val="left" w:pos="0"/>
-        </w:tabs>
+        <w:t>path</w:t>
+      </w:r>
+      <w:proofErr w:type="spellEnd"/>
+      <w:r>
         <w:rPr>
           <w:rFonts w:ascii="Consolas" w:hAnsi="Consolas"/>
           <w:iCs/>
           <w:color w:val="262626" w:themeColor="text1" w:themeTint="D9"/>
           <w:sz w:val="16"/>
         </w:rPr>
-      </w:pPr>
-      <w:r>
+        <w:t>: /</w:t>
+      </w:r>
+    </w:p>
+    <w:p>
+      <w:pPr>
+        <w:tabs>
+          <w:tab w:val="left" w:pos="0"/>
+        </w:tabs>
         <w:rPr>
           <w:rFonts w:ascii="Consolas" w:hAnsi="Consolas"/>
           <w:iCs/>
           <w:color w:val="262626" w:themeColor="text1" w:themeTint="D9"/>
           <w:sz w:val="16"/>
         </w:rPr>
-        <w:t xml:space="preserve">    path: /pruebas</w:t>
-      </w:r>
-    </w:p>
-    <w:p>
-      <w:pPr>
-        <w:tabs>
-          <w:tab w:val="left" w:pos="0"/>
-        </w:tabs>
+      </w:pPr>
+      <w:r>
         <w:rPr>
           <w:rFonts w:ascii="Consolas" w:hAnsi="Consolas"/>
           <w:iCs/>
           <w:color w:val="262626" w:themeColor="text1" w:themeTint="D9"/>
           <w:sz w:val="16"/>
         </w:rPr>
-      </w:pPr>
+        <w:t xml:space="preserve">    defaults: {_controller: "</w:t>
+      </w:r>
+      <w:proofErr w:type="spellStart"/>
+      <w:proofErr w:type="gramStart"/>
       <w:r>
         <w:rPr>
           <w:rFonts w:ascii="Consolas" w:hAnsi="Consolas"/>
@@ -1187,21 +1189,19 @@
           <w:color w:val="262626" w:themeColor="text1" w:themeTint="D9"/>
           <w:sz w:val="16"/>
         </w:rPr>
-        <w:t xml:space="preserve">    defaults: {_controller: "AppBundle:Default:pruebas"}</w:t>
-      </w:r>
-    </w:p>
-    <w:p>
-      <w:pPr>
-        <w:tabs>
-          <w:tab w:val="left" w:pos="0"/>
-        </w:tabs>
+        <w:t>AppBundle:Default</w:t>
+      </w:r>
+      <w:proofErr w:type="gramEnd"/>
+      <w:r>
         <w:rPr>
           <w:rFonts w:ascii="Consolas" w:hAnsi="Consolas"/>
           <w:iCs/>
           <w:color w:val="262626" w:themeColor="text1" w:themeTint="D9"/>
           <w:sz w:val="16"/>
         </w:rPr>
-      </w:pPr>
+        <w:t>:index</w:t>
+      </w:r>
+      <w:proofErr w:type="spellEnd"/>
       <w:r>
         <w:rPr>
           <w:rFonts w:ascii="Consolas" w:hAnsi="Consolas"/>
@@ -1209,7 +1209,232 @@
           <w:color w:val="262626" w:themeColor="text1" w:themeTint="D9"/>
           <w:sz w:val="16"/>
         </w:rPr>
-        <w:t xml:space="preserve">    methods: GET </w:t>
+        <w:t>"}</w:t>
+      </w:r>
+    </w:p>
+    <w:p>
+      <w:pPr>
+        <w:tabs>
+          <w:tab w:val="left" w:pos="0"/>
+        </w:tabs>
+        <w:rPr>
+          <w:rFonts w:ascii="Consolas" w:hAnsi="Consolas"/>
+          <w:iCs/>
+          <w:color w:val="262626" w:themeColor="text1" w:themeTint="D9"/>
+          <w:sz w:val="16"/>
+        </w:rPr>
+      </w:pPr>
+      <w:r>
+        <w:rPr>
+          <w:rFonts w:ascii="Consolas" w:hAnsi="Consolas"/>
+          <w:iCs/>
+          <w:color w:val="262626" w:themeColor="text1" w:themeTint="D9"/>
+          <w:sz w:val="16"/>
+        </w:rPr>
+        <w:t xml:space="preserve">    </w:t>
+      </w:r>
+      <w:proofErr w:type="spellStart"/>
+      <w:r>
+        <w:rPr>
+          <w:rFonts w:ascii="Consolas" w:hAnsi="Consolas"/>
+          <w:iCs/>
+          <w:color w:val="262626" w:themeColor="text1" w:themeTint="D9"/>
+          <w:sz w:val="16"/>
+        </w:rPr>
+        <w:t>methods</w:t>
+      </w:r>
+      <w:proofErr w:type="spellEnd"/>
+      <w:r>
+        <w:rPr>
+          <w:rFonts w:ascii="Consolas" w:hAnsi="Consolas"/>
+          <w:iCs/>
+          <w:color w:val="262626" w:themeColor="text1" w:themeTint="D9"/>
+          <w:sz w:val="16"/>
+        </w:rPr>
+        <w:t>: GET</w:t>
+      </w:r>
+    </w:p>
+    <w:p>
+      <w:pPr>
+        <w:tabs>
+          <w:tab w:val="left" w:pos="0"/>
+        </w:tabs>
+        <w:rPr>
+          <w:rFonts w:ascii="Consolas" w:hAnsi="Consolas"/>
+          <w:iCs/>
+          <w:color w:val="262626" w:themeColor="text1" w:themeTint="D9"/>
+          <w:sz w:val="16"/>
+        </w:rPr>
+      </w:pPr>
+    </w:p>
+    <w:p>
+      <w:pPr>
+        <w:tabs>
+          <w:tab w:val="left" w:pos="0"/>
+        </w:tabs>
+        <w:rPr>
+          <w:rFonts w:ascii="Consolas" w:hAnsi="Consolas"/>
+          <w:iCs/>
+          <w:color w:val="262626" w:themeColor="text1" w:themeTint="D9"/>
+          <w:sz w:val="16"/>
+        </w:rPr>
+      </w:pPr>
+      <w:proofErr w:type="spellStart"/>
+      <w:r>
+        <w:rPr>
+          <w:rFonts w:ascii="Consolas" w:hAnsi="Consolas"/>
+          <w:iCs/>
+          <w:color w:val="262626" w:themeColor="text1" w:themeTint="D9"/>
+          <w:sz w:val="16"/>
+        </w:rPr>
+        <w:t>pruebas_index</w:t>
+      </w:r>
+      <w:proofErr w:type="spellEnd"/>
+      <w:r>
+        <w:rPr>
+          <w:rFonts w:ascii="Consolas" w:hAnsi="Consolas"/>
+          <w:iCs/>
+          <w:color w:val="262626" w:themeColor="text1" w:themeTint="D9"/>
+          <w:sz w:val="16"/>
+        </w:rPr>
+        <w:t>:</w:t>
+      </w:r>
+    </w:p>
+    <w:p>
+      <w:pPr>
+        <w:tabs>
+          <w:tab w:val="left" w:pos="0"/>
+        </w:tabs>
+        <w:rPr>
+          <w:rFonts w:ascii="Consolas" w:hAnsi="Consolas"/>
+          <w:iCs/>
+          <w:color w:val="262626" w:themeColor="text1" w:themeTint="D9"/>
+          <w:sz w:val="16"/>
+        </w:rPr>
+      </w:pPr>
+      <w:r>
+        <w:rPr>
+          <w:rFonts w:ascii="Consolas" w:hAnsi="Consolas"/>
+          <w:iCs/>
+          <w:color w:val="262626" w:themeColor="text1" w:themeTint="D9"/>
+          <w:sz w:val="16"/>
+        </w:rPr>
+        <w:t xml:space="preserve">    </w:t>
+      </w:r>
+      <w:proofErr w:type="spellStart"/>
+      <w:r>
+        <w:rPr>
+          <w:rFonts w:ascii="Consolas" w:hAnsi="Consolas"/>
+          <w:iCs/>
+          <w:color w:val="262626" w:themeColor="text1" w:themeTint="D9"/>
+          <w:sz w:val="16"/>
+        </w:rPr>
+        <w:t>path</w:t>
+      </w:r>
+      <w:proofErr w:type="spellEnd"/>
+      <w:r>
+        <w:rPr>
+          <w:rFonts w:ascii="Consolas" w:hAnsi="Consolas"/>
+          <w:iCs/>
+          <w:color w:val="262626" w:themeColor="text1" w:themeTint="D9"/>
+          <w:sz w:val="16"/>
+        </w:rPr>
+        <w:t>: /pruebas</w:t>
+      </w:r>
+    </w:p>
+    <w:p>
+      <w:pPr>
+        <w:tabs>
+          <w:tab w:val="left" w:pos="0"/>
+        </w:tabs>
+        <w:rPr>
+          <w:rFonts w:ascii="Consolas" w:hAnsi="Consolas"/>
+          <w:iCs/>
+          <w:color w:val="262626" w:themeColor="text1" w:themeTint="D9"/>
+          <w:sz w:val="16"/>
+        </w:rPr>
+      </w:pPr>
+      <w:r>
+        <w:rPr>
+          <w:rFonts w:ascii="Consolas" w:hAnsi="Consolas"/>
+          <w:iCs/>
+          <w:color w:val="262626" w:themeColor="text1" w:themeTint="D9"/>
+          <w:sz w:val="16"/>
+        </w:rPr>
+        <w:t xml:space="preserve">    defaults: {_controller: "</w:t>
+      </w:r>
+      <w:proofErr w:type="spellStart"/>
+      <w:proofErr w:type="gramStart"/>
+      <w:r>
+        <w:rPr>
+          <w:rFonts w:ascii="Consolas" w:hAnsi="Consolas"/>
+          <w:iCs/>
+          <w:color w:val="262626" w:themeColor="text1" w:themeTint="D9"/>
+          <w:sz w:val="16"/>
+        </w:rPr>
+        <w:t>AppBundle:Default</w:t>
+      </w:r>
+      <w:proofErr w:type="gramEnd"/>
+      <w:r>
+        <w:rPr>
+          <w:rFonts w:ascii="Consolas" w:hAnsi="Consolas"/>
+          <w:iCs/>
+          <w:color w:val="262626" w:themeColor="text1" w:themeTint="D9"/>
+          <w:sz w:val="16"/>
+        </w:rPr>
+        <w:t>:pruebas</w:t>
+      </w:r>
+      <w:proofErr w:type="spellEnd"/>
+      <w:r>
+        <w:rPr>
+          <w:rFonts w:ascii="Consolas" w:hAnsi="Consolas"/>
+          <w:iCs/>
+          <w:color w:val="262626" w:themeColor="text1" w:themeTint="D9"/>
+          <w:sz w:val="16"/>
+        </w:rPr>
+        <w:t>"}</w:t>
+      </w:r>
+    </w:p>
+    <w:p>
+      <w:pPr>
+        <w:tabs>
+          <w:tab w:val="left" w:pos="0"/>
+        </w:tabs>
+        <w:rPr>
+          <w:rFonts w:ascii="Consolas" w:hAnsi="Consolas"/>
+          <w:iCs/>
+          <w:color w:val="262626" w:themeColor="text1" w:themeTint="D9"/>
+          <w:sz w:val="16"/>
+        </w:rPr>
+      </w:pPr>
+      <w:r>
+        <w:rPr>
+          <w:rFonts w:ascii="Consolas" w:hAnsi="Consolas"/>
+          <w:iCs/>
+          <w:color w:val="262626" w:themeColor="text1" w:themeTint="D9"/>
+          <w:sz w:val="16"/>
+        </w:rPr>
+        <w:t xml:space="preserve">    </w:t>
+      </w:r>
+      <w:proofErr w:type="spellStart"/>
+      <w:r>
+        <w:rPr>
+          <w:rFonts w:ascii="Consolas" w:hAnsi="Consolas"/>
+          <w:iCs/>
+          <w:color w:val="262626" w:themeColor="text1" w:themeTint="D9"/>
+          <w:sz w:val="16"/>
+        </w:rPr>
+        <w:t>methods</w:t>
+      </w:r>
+      <w:proofErr w:type="spellEnd"/>
+      <w:r>
+        <w:rPr>
+          <w:rFonts w:ascii="Consolas" w:hAnsi="Consolas"/>
+          <w:iCs/>
+          <w:color w:val="262626" w:themeColor="text1" w:themeTint="D9"/>
+          <w:sz w:val="16"/>
+        </w:rPr>
+        <w:t xml:space="preserve">: GET </w:t>
       </w:r>
     </w:p>
     <w:p>
@@ -4906,10 +5131,10 @@
         </w:tabs>
       </w:pPr>
       <w:r>
-        <w:t>Método</w:t>
-      </w:r>
-      <w:r>
-        <w:t xml:space="preserve"> para crear usuarios user New</w:t>
+        <w:t>Crear</w:t>
+      </w:r>
+      <w:r>
+        <w:t xml:space="preserve"> usuarios user New</w:t>
       </w:r>
     </w:p>
     <w:p>
@@ -5019,16 +5244,7 @@
         </w:tabs>
       </w:pPr>
       <w:r>
-        <w:t>Se c</w:t>
-      </w:r>
-      <w:r>
-        <w:t>r</w:t>
-      </w:r>
-      <w:r>
-        <w:t>e</w:t>
-      </w:r>
-      <w:r>
-        <w:t>ará</w:t>
+        <w:t>Se creará</w:t>
       </w:r>
       <w:r>
         <w:t xml:space="preserve"> el </w:t>
@@ -8098,19 +8314,27 @@
     <w:p>
       <w:pPr>
         <w:pStyle w:val="Cita"/>
+        <w:rPr>
+          <w:lang w:val="es-CO"/>
+        </w:rPr>
       </w:pPr>
       <w:r>
         <w:rPr>
           <w:b/>
+          <w:lang w:val="es-CO"/>
         </w:rPr>
         <w:t>Value:</w:t>
       </w:r>
       <w:r>
+        <w:rPr>
+          <w:lang w:val="es-CO"/>
+        </w:rPr>
         <w:t xml:space="preserve"> </w:t>
       </w:r>
       <w:r>
         <w:rPr>
           <w:shd w:val="clear" w:color="auto" w:fill="FFFFFF"/>
+          <w:lang w:val="es-CO"/>
         </w:rPr>
         <w:t>***TOKEN***</w:t>
       </w:r>
@@ -10977,6 +11201,10 @@
         <w:pStyle w:val="Sinespaciado"/>
       </w:pPr>
       <w:r>
+        <w:rPr>
+          <w:noProof/>
+          <w:lang w:eastAsia="es-CO"/>
+        </w:rPr>
         <w:drawing>
           <wp:inline distT="0" distB="0" distL="0" distR="0" wp14:anchorId="4C347CFA" wp14:editId="0EFFDAB2">
             <wp:extent cx="4634254" cy="1162211"/>
@@ -11022,7 +11250,15 @@
         <w:t xml:space="preserve">Administrador de </w:t>
       </w:r>
       <w:r>
-        <w:t>Videos (Controller-routes, services)</w:t>
+        <w:t>Videos (Controller-</w:t>
+      </w:r>
+      <w:proofErr w:type="spellStart"/>
+      <w:r>
+        <w:t>routes</w:t>
+      </w:r>
+      <w:proofErr w:type="spellEnd"/>
+      <w:r>
+        <w:t>, services)</w:t>
       </w:r>
     </w:p>
     <w:p>
@@ -11030,12 +11266,4080 @@
         <w:pStyle w:val="Ttulo2"/>
       </w:pPr>
       <w:r>
-        <w:t>******</w:t>
-      </w:r>
+        <w:t>Creación de videos</w:t>
+      </w:r>
+    </w:p>
+    <w:p>
+      <w:pPr>
+        <w:pStyle w:val="Ttulo3"/>
+      </w:pPr>
+      <w:r>
+        <w:t>rutas</w:t>
+      </w:r>
+    </w:p>
+    <w:p>
+      <w:r>
+        <w:t xml:space="preserve">Se crean las rutas para la creación del video y para la carga de la imagen y del video en </w:t>
+      </w:r>
+      <w:proofErr w:type="spellStart"/>
+      <w:r>
+        <w:t>video.yml</w:t>
+      </w:r>
+      <w:proofErr w:type="spellEnd"/>
+      <w:r>
+        <w:t xml:space="preserve"> que es el </w:t>
+      </w:r>
+      <w:proofErr w:type="spellStart"/>
+      <w:r>
+        <w:t>archvio</w:t>
+      </w:r>
+      <w:proofErr w:type="spellEnd"/>
+      <w:r>
+        <w:t xml:space="preserve"> de rutas</w:t>
+      </w:r>
+    </w:p>
+    <w:p>
+      <w:pPr>
+        <w:pStyle w:val="Cita"/>
+        <w:rPr>
+          <w:lang w:val="es-CO"/>
+        </w:rPr>
+      </w:pPr>
+      <w:r>
+        <w:rPr>
+          <w:lang w:val="es-CO"/>
+        </w:rPr>
+        <w:t>video_pruebas:</w:t>
+      </w:r>
+    </w:p>
+    <w:p>
+      <w:pPr>
+        <w:pStyle w:val="Cita"/>
+        <w:rPr>
+          <w:lang w:val="es-CO"/>
+        </w:rPr>
+      </w:pPr>
+      <w:r>
+        <w:rPr>
+          <w:lang w:val="es-CO"/>
+        </w:rPr>
+        <w:t xml:space="preserve">    path: /pruebas</w:t>
+      </w:r>
+    </w:p>
+    <w:p>
+      <w:pPr>
+        <w:pStyle w:val="Cita"/>
+        <w:rPr>
+          <w:lang w:val="es-CO"/>
+        </w:rPr>
+      </w:pPr>
+      <w:r>
+        <w:rPr>
+          <w:lang w:val="es-CO"/>
+        </w:rPr>
+        <w:t xml:space="preserve">    defaults: {_controller: "AppBundle:Video:pruebas"}</w:t>
+      </w:r>
+    </w:p>
+    <w:p>
+      <w:pPr>
+        <w:pStyle w:val="Cita"/>
+        <w:rPr>
+          <w:lang w:val="es-CO"/>
+        </w:rPr>
+      </w:pPr>
+      <w:r>
+        <w:rPr>
+          <w:lang w:val="es-CO"/>
+        </w:rPr>
+        <w:t xml:space="preserve">    methods: GET</w:t>
+      </w:r>
+    </w:p>
+    <w:p>
+      <w:pPr>
+        <w:pStyle w:val="Cita"/>
+        <w:rPr>
+          <w:lang w:val="es-CO"/>
+        </w:rPr>
+      </w:pPr>
+      <w:r>
+        <w:rPr>
+          <w:lang w:val="es-CO"/>
+        </w:rPr>
+        <w:t>video_new:</w:t>
+      </w:r>
+    </w:p>
+    <w:p>
+      <w:pPr>
+        <w:pStyle w:val="Cita"/>
+        <w:rPr>
+          <w:lang w:val="es-CO"/>
+        </w:rPr>
+      </w:pPr>
+      <w:r>
+        <w:rPr>
+          <w:lang w:val="es-CO"/>
+        </w:rPr>
+        <w:t xml:space="preserve">    path: /new</w:t>
+      </w:r>
+    </w:p>
+    <w:p>
+      <w:pPr>
+        <w:pStyle w:val="Cita"/>
+        <w:rPr>
+          <w:lang w:val="es-CO"/>
+        </w:rPr>
+      </w:pPr>
+      <w:r>
+        <w:rPr>
+          <w:lang w:val="es-CO"/>
+        </w:rPr>
+        <w:t xml:space="preserve">    defaults: {_controller: "AppBundle:Video:new"}</w:t>
+      </w:r>
+    </w:p>
+    <w:p>
+      <w:pPr>
+        <w:pStyle w:val="Cita"/>
+        <w:rPr>
+          <w:lang w:val="es-CO"/>
+        </w:rPr>
+      </w:pPr>
+      <w:r>
+        <w:rPr>
+          <w:lang w:val="es-CO"/>
+        </w:rPr>
+        <w:t xml:space="preserve">    methods: POST</w:t>
+      </w:r>
+    </w:p>
+    <w:p>
+      <w:pPr>
+        <w:pStyle w:val="Cita"/>
+        <w:rPr>
+          <w:lang w:val="es-CO"/>
+        </w:rPr>
+      </w:pPr>
+      <w:r>
+        <w:rPr>
+          <w:lang w:val="es-CO"/>
+        </w:rPr>
+        <w:t xml:space="preserve">    </w:t>
+      </w:r>
+    </w:p>
+    <w:p>
+      <w:pPr>
+        <w:pStyle w:val="Ttulo3"/>
+      </w:pPr>
+      <w:r>
+        <w:t>Controlador</w:t>
+      </w:r>
+    </w:p>
+    <w:p>
+      <w:pPr>
+        <w:pStyle w:val="Sinespaciado"/>
+      </w:pPr>
+      <w:r>
+        <w:t xml:space="preserve">La entity </w:t>
+      </w:r>
+      <w:proofErr w:type="spellStart"/>
+      <w:r>
+        <w:t>tendran</w:t>
+      </w:r>
+      <w:proofErr w:type="spellEnd"/>
+      <w:r>
+        <w:t xml:space="preserve"> en los encabezados los </w:t>
+      </w:r>
+      <w:proofErr w:type="spellStart"/>
+      <w:r>
+        <w:t>siugientes</w:t>
+      </w:r>
+      <w:proofErr w:type="spellEnd"/>
+      <w:r>
+        <w:t xml:space="preserve"> </w:t>
+      </w:r>
+      <w:proofErr w:type="spellStart"/>
+      <w:r>
+        <w:t>depencencias</w:t>
+      </w:r>
+      <w:proofErr w:type="spellEnd"/>
+    </w:p>
+    <w:p>
+      <w:pPr>
+        <w:pStyle w:val="Cita"/>
+        <w:rPr>
+          <w:lang w:val="es-CO"/>
+        </w:rPr>
+      </w:pPr>
+      <w:r>
+        <w:rPr>
+          <w:lang w:val="es-CO"/>
+        </w:rPr>
+        <w:t>use Symfony\Bundle\FrameworkBundle\Controller\Controller;</w:t>
+      </w:r>
+    </w:p>
+    <w:p>
+      <w:pPr>
+        <w:pStyle w:val="Cita"/>
+        <w:rPr>
+          <w:lang w:val="es-CO"/>
+        </w:rPr>
+      </w:pPr>
+      <w:r>
+        <w:rPr>
+          <w:lang w:val="es-CO"/>
+        </w:rPr>
+        <w:t>use Symfony\Component\HttpFoundation\Request;</w:t>
+      </w:r>
+    </w:p>
+    <w:p>
+      <w:pPr>
+        <w:pStyle w:val="Cita"/>
+        <w:rPr>
+          <w:lang w:val="es-CO"/>
+        </w:rPr>
+      </w:pPr>
+      <w:r>
+        <w:rPr>
+          <w:lang w:val="es-CO"/>
+        </w:rPr>
+        <w:t>use Symfony\Component\Validator\Constraints as Assert;</w:t>
+      </w:r>
+    </w:p>
+    <w:p>
+      <w:pPr>
+        <w:pStyle w:val="Cita"/>
+        <w:rPr>
+          <w:lang w:val="es-CO"/>
+        </w:rPr>
+      </w:pPr>
+      <w:r>
+        <w:rPr>
+          <w:lang w:val="es-CO"/>
+        </w:rPr>
+        <w:t>use Symfony\Component\HttpFoundation\JsonResponse as JsonResponse;</w:t>
+      </w:r>
+    </w:p>
+    <w:p>
+      <w:pPr>
+        <w:pStyle w:val="Cita"/>
+        <w:rPr>
+          <w:lang w:val="es-CO"/>
+        </w:rPr>
+      </w:pPr>
+      <w:r>
+        <w:rPr>
+          <w:lang w:val="es-CO"/>
+        </w:rPr>
+        <w:t>use BackendBundle\Entity\User as User;</w:t>
+      </w:r>
+    </w:p>
+    <w:p>
+      <w:pPr>
+        <w:pStyle w:val="Cita"/>
+        <w:rPr>
+          <w:lang w:val="es-CO"/>
+        </w:rPr>
+      </w:pPr>
+      <w:r>
+        <w:rPr>
+          <w:lang w:val="es-CO"/>
+        </w:rPr>
+        <w:t>use BackendBundle\Entity\Video as Video;</w:t>
+      </w:r>
+    </w:p>
+    <w:p>
+      <w:pPr>
+        <w:pStyle w:val="Sinespaciado"/>
+      </w:pPr>
+      <w:r>
+        <w:t xml:space="preserve">El controlador para crear los videos </w:t>
+      </w:r>
+      <w:proofErr w:type="spellStart"/>
+      <w:r>
+        <w:t>tendra</w:t>
+      </w:r>
+      <w:proofErr w:type="spellEnd"/>
+      <w:r>
+        <w:t xml:space="preserve"> el siguiente </w:t>
+      </w:r>
+      <w:proofErr w:type="spellStart"/>
+      <w:r>
+        <w:t>codigo</w:t>
+      </w:r>
+      <w:proofErr w:type="spellEnd"/>
+      <w:r>
+        <w:t>:</w:t>
+      </w:r>
+    </w:p>
+    <w:p>
+      <w:pPr>
+        <w:pStyle w:val="Cita"/>
+        <w:rPr>
+          <w:lang w:val="es-CO"/>
+        </w:rPr>
+      </w:pPr>
+      <w:r>
+        <w:rPr>
+          <w:lang w:val="es-CO"/>
+        </w:rPr>
+        <w:t xml:space="preserve">  public function newAction(Request $request) {</w:t>
+      </w:r>
+    </w:p>
+    <w:p>
+      <w:pPr>
+        <w:pStyle w:val="Cita"/>
+        <w:rPr>
+          <w:lang w:val="es-CO"/>
+        </w:rPr>
+      </w:pPr>
+      <w:r>
+        <w:rPr>
+          <w:lang w:val="es-CO"/>
+        </w:rPr>
+        <w:t xml:space="preserve">        $helpers = $this-&gt;get("app.helpers");</w:t>
+      </w:r>
+    </w:p>
+    <w:p>
+      <w:pPr>
+        <w:pStyle w:val="Cita"/>
+        <w:rPr>
+          <w:lang w:val="es-CO"/>
+        </w:rPr>
+      </w:pPr>
+      <w:r>
+        <w:rPr>
+          <w:lang w:val="es-CO"/>
+        </w:rPr>
+        <w:t xml:space="preserve">        $hash = $request-&gt;get("authorization", null);</w:t>
+      </w:r>
+    </w:p>
+    <w:p>
+      <w:pPr>
+        <w:pStyle w:val="Cita"/>
+        <w:rPr>
+          <w:lang w:val="es-CO"/>
+        </w:rPr>
+      </w:pPr>
+      <w:r>
+        <w:rPr>
+          <w:lang w:val="es-CO"/>
+        </w:rPr>
+        <w:t xml:space="preserve">        $authCheck = $helpers-&gt;authCheck($hash);</w:t>
+      </w:r>
+    </w:p>
+    <w:p>
+      <w:pPr>
+        <w:pStyle w:val="Cita"/>
+        <w:rPr>
+          <w:lang w:val="es-CO"/>
+        </w:rPr>
+      </w:pPr>
+      <w:r>
+        <w:rPr>
+          <w:lang w:val="es-CO"/>
+        </w:rPr>
+        <w:t xml:space="preserve">        //Validar token inicio sesion OK</w:t>
+      </w:r>
+    </w:p>
+    <w:p>
+      <w:pPr>
+        <w:pStyle w:val="Cita"/>
+        <w:rPr>
+          <w:lang w:val="es-CO"/>
+        </w:rPr>
+      </w:pPr>
+      <w:r>
+        <w:rPr>
+          <w:lang w:val="es-CO"/>
+        </w:rPr>
+        <w:t xml:space="preserve">        if ($authCheck == true) {</w:t>
+      </w:r>
+    </w:p>
+    <w:p>
+      <w:pPr>
+        <w:pStyle w:val="Cita"/>
+        <w:rPr>
+          <w:lang w:val="es-CO"/>
+        </w:rPr>
+      </w:pPr>
+      <w:r>
+        <w:rPr>
+          <w:lang w:val="es-CO"/>
+        </w:rPr>
+        <w:t xml:space="preserve">            $identity = $helpers-&gt;authCheck($hash, true);</w:t>
+      </w:r>
+    </w:p>
+    <w:p>
+      <w:pPr>
+        <w:pStyle w:val="Cita"/>
+        <w:rPr>
+          <w:lang w:val="es-CO"/>
+        </w:rPr>
+      </w:pPr>
+      <w:r>
+        <w:rPr>
+          <w:lang w:val="es-CO"/>
+        </w:rPr>
+        <w:t xml:space="preserve">            $json = $request-&gt;get("json", null);</w:t>
+      </w:r>
+    </w:p>
+    <w:p>
+      <w:pPr>
+        <w:pStyle w:val="Cita"/>
+        <w:rPr>
+          <w:lang w:val="es-CO"/>
+        </w:rPr>
+      </w:pPr>
+      <w:r>
+        <w:rPr>
+          <w:lang w:val="es-CO"/>
+        </w:rPr>
+        <w:t xml:space="preserve">            if ($json != null) {</w:t>
+      </w:r>
+    </w:p>
+    <w:p>
+      <w:pPr>
+        <w:pStyle w:val="Cita"/>
+        <w:rPr>
+          <w:lang w:val="es-CO"/>
+        </w:rPr>
+      </w:pPr>
+      <w:r>
+        <w:rPr>
+          <w:lang w:val="es-CO"/>
+        </w:rPr>
+        <w:t xml:space="preserve">                $params = json_decode($json);</w:t>
+      </w:r>
+    </w:p>
+    <w:p>
+      <w:pPr>
+        <w:pStyle w:val="Cita"/>
+        <w:rPr>
+          <w:lang w:val="es-CO"/>
+        </w:rPr>
+      </w:pPr>
+    </w:p>
+    <w:p>
+      <w:pPr>
+        <w:pStyle w:val="Cita"/>
+        <w:rPr>
+          <w:lang w:val="es-CO"/>
+        </w:rPr>
+      </w:pPr>
+      <w:r>
+        <w:rPr>
+          <w:lang w:val="es-CO"/>
+        </w:rPr>
+        <w:t xml:space="preserve">                $createdAt = new \Datetime('now');</w:t>
+      </w:r>
+    </w:p>
+    <w:p>
+      <w:pPr>
+        <w:pStyle w:val="Cita"/>
+        <w:rPr>
+          <w:lang w:val="es-CO"/>
+        </w:rPr>
+      </w:pPr>
+      <w:r>
+        <w:rPr>
+          <w:lang w:val="es-CO"/>
+        </w:rPr>
+        <w:t xml:space="preserve">                $updatedAt = new \Datetime('now');</w:t>
+      </w:r>
+    </w:p>
+    <w:p>
+      <w:pPr>
+        <w:pStyle w:val="Cita"/>
+        <w:rPr>
+          <w:lang w:val="es-CO"/>
+        </w:rPr>
+      </w:pPr>
+      <w:r>
+        <w:rPr>
+          <w:lang w:val="es-CO"/>
+        </w:rPr>
+        <w:t xml:space="preserve">                $imagen = null;</w:t>
+      </w:r>
+    </w:p>
+    <w:p>
+      <w:pPr>
+        <w:pStyle w:val="Cita"/>
+        <w:rPr>
+          <w:lang w:val="es-CO"/>
+        </w:rPr>
+      </w:pPr>
+      <w:r>
+        <w:rPr>
+          <w:lang w:val="es-CO"/>
+        </w:rPr>
+        <w:t xml:space="preserve">                $videoPath = null;</w:t>
+      </w:r>
+    </w:p>
+    <w:p>
+      <w:pPr>
+        <w:pStyle w:val="Cita"/>
+        <w:rPr>
+          <w:lang w:val="es-CO"/>
+        </w:rPr>
+      </w:pPr>
+      <w:r>
+        <w:rPr>
+          <w:lang w:val="es-CO"/>
+        </w:rPr>
+        <w:t xml:space="preserve">                $userId = ($identity-&gt;sub = !null) ? $identity-&gt;sub : null;</w:t>
+      </w:r>
+    </w:p>
+    <w:p>
+      <w:pPr>
+        <w:pStyle w:val="Cita"/>
+        <w:rPr>
+          <w:lang w:val="es-CO"/>
+        </w:rPr>
+      </w:pPr>
+      <w:r>
+        <w:rPr>
+          <w:lang w:val="es-CO"/>
+        </w:rPr>
+        <w:t xml:space="preserve">                $title = (isset($params-&gt;title)) ? $params-&gt;title : null;</w:t>
+      </w:r>
+    </w:p>
+    <w:p>
+      <w:pPr>
+        <w:pStyle w:val="Cita"/>
+        <w:rPr>
+          <w:lang w:val="es-CO"/>
+        </w:rPr>
+      </w:pPr>
+      <w:r>
+        <w:rPr>
+          <w:lang w:val="es-CO"/>
+        </w:rPr>
+        <w:t xml:space="preserve">                $description = (isset($params-&gt;description)) ? $params-&gt;description : null;</w:t>
+      </w:r>
+    </w:p>
+    <w:p>
+      <w:pPr>
+        <w:pStyle w:val="Cita"/>
+        <w:rPr>
+          <w:lang w:val="es-CO"/>
+        </w:rPr>
+      </w:pPr>
+      <w:r>
+        <w:rPr>
+          <w:lang w:val="es-CO"/>
+        </w:rPr>
+        <w:t xml:space="preserve">                $status = (isset($params-&gt;status)) ? $params-&gt;status : null;</w:t>
+      </w:r>
+    </w:p>
+    <w:p>
+      <w:pPr>
+        <w:pStyle w:val="Cita"/>
+        <w:rPr>
+          <w:lang w:val="es-CO"/>
+        </w:rPr>
+      </w:pPr>
+    </w:p>
+    <w:p>
+      <w:pPr>
+        <w:pStyle w:val="Cita"/>
+        <w:rPr>
+          <w:lang w:val="es-CO"/>
+        </w:rPr>
+      </w:pPr>
+      <w:r>
+        <w:rPr>
+          <w:lang w:val="es-CO"/>
+        </w:rPr>
+        <w:t xml:space="preserve">                if ($userId != null &amp;&amp; $title != null) {</w:t>
+      </w:r>
+    </w:p>
+    <w:p>
+      <w:pPr>
+        <w:pStyle w:val="Cita"/>
+        <w:rPr>
+          <w:lang w:val="es-CO"/>
+        </w:rPr>
+      </w:pPr>
+      <w:r>
+        <w:rPr>
+          <w:lang w:val="es-CO"/>
+        </w:rPr>
+        <w:t xml:space="preserve">                    $em = $this-&gt;getDoctrine()-&gt;getManager();</w:t>
+      </w:r>
+    </w:p>
+    <w:p>
+      <w:pPr>
+        <w:pStyle w:val="Cita"/>
+        <w:rPr>
+          <w:lang w:val="es-CO"/>
+        </w:rPr>
+      </w:pPr>
+      <w:r>
+        <w:rPr>
+          <w:lang w:val="es-CO"/>
+        </w:rPr>
+        <w:t xml:space="preserve">                    $user = $em-&gt;getRepository("BackendBundle:User")-&gt;findOneBy(array(</w:t>
+      </w:r>
+    </w:p>
+    <w:p>
+      <w:pPr>
+        <w:pStyle w:val="Cita"/>
+        <w:rPr>
+          <w:lang w:val="es-CO"/>
+        </w:rPr>
+      </w:pPr>
+      <w:r>
+        <w:rPr>
+          <w:lang w:val="es-CO"/>
+        </w:rPr>
+        <w:t xml:space="preserve">                        "id" =&gt; $userId</w:t>
+      </w:r>
+    </w:p>
+    <w:p>
+      <w:pPr>
+        <w:pStyle w:val="Cita"/>
+        <w:rPr>
+          <w:lang w:val="es-CO"/>
+        </w:rPr>
+      </w:pPr>
+      <w:r>
+        <w:rPr>
+          <w:lang w:val="es-CO"/>
+        </w:rPr>
+        <w:t xml:space="preserve">                    ));</w:t>
+      </w:r>
+    </w:p>
+    <w:p>
+      <w:pPr>
+        <w:pStyle w:val="Cita"/>
+        <w:rPr>
+          <w:lang w:val="es-CO"/>
+        </w:rPr>
+      </w:pPr>
+      <w:r>
+        <w:rPr>
+          <w:lang w:val="es-CO"/>
+        </w:rPr>
+        <w:t xml:space="preserve">                    $video = new Video();</w:t>
+      </w:r>
+    </w:p>
+    <w:p>
+      <w:pPr>
+        <w:pStyle w:val="Cita"/>
+        <w:rPr>
+          <w:lang w:val="es-CO"/>
+        </w:rPr>
+      </w:pPr>
+      <w:r>
+        <w:rPr>
+          <w:lang w:val="es-CO"/>
+        </w:rPr>
+        <w:t xml:space="preserve">                    $video-&gt;setUser($user);</w:t>
+      </w:r>
+    </w:p>
+    <w:p>
+      <w:pPr>
+        <w:pStyle w:val="Cita"/>
+        <w:rPr>
+          <w:lang w:val="es-CO"/>
+        </w:rPr>
+      </w:pPr>
+      <w:r>
+        <w:rPr>
+          <w:lang w:val="es-CO"/>
+        </w:rPr>
+        <w:t xml:space="preserve">                    $video-&gt;setTitle($title);</w:t>
+      </w:r>
+    </w:p>
+    <w:p>
+      <w:pPr>
+        <w:pStyle w:val="Cita"/>
+        <w:rPr>
+          <w:lang w:val="es-CO"/>
+        </w:rPr>
+      </w:pPr>
+      <w:r>
+        <w:rPr>
+          <w:lang w:val="es-CO"/>
+        </w:rPr>
+        <w:t xml:space="preserve">                    $video-&gt;setDescription($description);</w:t>
+      </w:r>
+    </w:p>
+    <w:p>
+      <w:pPr>
+        <w:pStyle w:val="Cita"/>
+        <w:rPr>
+          <w:lang w:val="es-CO"/>
+        </w:rPr>
+      </w:pPr>
+      <w:r>
+        <w:rPr>
+          <w:lang w:val="es-CO"/>
+        </w:rPr>
+        <w:t xml:space="preserve">                    $video-&gt;setStatus($status);</w:t>
+      </w:r>
+    </w:p>
+    <w:p>
+      <w:pPr>
+        <w:pStyle w:val="Cita"/>
+        <w:rPr>
+          <w:lang w:val="es-CO"/>
+        </w:rPr>
+      </w:pPr>
+      <w:r>
+        <w:rPr>
+          <w:lang w:val="es-CO"/>
+        </w:rPr>
+        <w:t xml:space="preserve">                    // $video-&gt;setImage($imagen);</w:t>
+      </w:r>
+    </w:p>
+    <w:p>
+      <w:pPr>
+        <w:pStyle w:val="Cita"/>
+        <w:rPr>
+          <w:lang w:val="es-CO"/>
+        </w:rPr>
+      </w:pPr>
+      <w:r>
+        <w:rPr>
+          <w:lang w:val="es-CO"/>
+        </w:rPr>
+        <w:t xml:space="preserve">                    // $video-&gt;setVideoPath($videoPath);</w:t>
+      </w:r>
+    </w:p>
+    <w:p>
+      <w:pPr>
+        <w:pStyle w:val="Cita"/>
+        <w:rPr>
+          <w:lang w:val="es-CO"/>
+        </w:rPr>
+      </w:pPr>
+      <w:r>
+        <w:rPr>
+          <w:lang w:val="es-CO"/>
+        </w:rPr>
+        <w:t xml:space="preserve">                    $video-&gt;setCreatedAt($createdAt);</w:t>
+      </w:r>
+    </w:p>
+    <w:p>
+      <w:pPr>
+        <w:pStyle w:val="Cita"/>
+        <w:rPr>
+          <w:lang w:val="es-CO"/>
+        </w:rPr>
+      </w:pPr>
+      <w:r>
+        <w:rPr>
+          <w:lang w:val="es-CO"/>
+        </w:rPr>
+        <w:t xml:space="preserve">                    $video-&gt;setUpdatedAt($updatedAt);</w:t>
+      </w:r>
+    </w:p>
+    <w:p>
+      <w:pPr>
+        <w:pStyle w:val="Cita"/>
+        <w:rPr>
+          <w:lang w:val="es-CO"/>
+        </w:rPr>
+      </w:pPr>
+      <w:r>
+        <w:rPr>
+          <w:lang w:val="es-CO"/>
+        </w:rPr>
+        <w:t xml:space="preserve">                    $em-&gt;persist($video);</w:t>
+      </w:r>
+    </w:p>
+    <w:p>
+      <w:pPr>
+        <w:pStyle w:val="Cita"/>
+        <w:rPr>
+          <w:lang w:val="es-CO"/>
+        </w:rPr>
+      </w:pPr>
+      <w:r>
+        <w:rPr>
+          <w:lang w:val="es-CO"/>
+        </w:rPr>
+        <w:t xml:space="preserve">                    $em-&gt;flush();</w:t>
+      </w:r>
+    </w:p>
+    <w:p>
+      <w:pPr>
+        <w:pStyle w:val="Cita"/>
+        <w:rPr>
+          <w:lang w:val="es-CO"/>
+        </w:rPr>
+      </w:pPr>
+      <w:r>
+        <w:rPr>
+          <w:lang w:val="es-CO"/>
+        </w:rPr>
+        <w:t xml:space="preserve">                    $video = $em-&gt;getRepository("BackendBundle:Video")-&gt;findOneBy(array(</w:t>
+      </w:r>
+    </w:p>
+    <w:p>
+      <w:pPr>
+        <w:pStyle w:val="Cita"/>
+        <w:rPr>
+          <w:lang w:val="es-CO"/>
+        </w:rPr>
+      </w:pPr>
+      <w:r>
+        <w:rPr>
+          <w:lang w:val="es-CO"/>
+        </w:rPr>
+        <w:t xml:space="preserve">                        "user" =&gt; $user,</w:t>
+      </w:r>
+    </w:p>
+    <w:p>
+      <w:pPr>
+        <w:pStyle w:val="Cita"/>
+        <w:rPr>
+          <w:lang w:val="es-CO"/>
+        </w:rPr>
+      </w:pPr>
+      <w:r>
+        <w:rPr>
+          <w:lang w:val="es-CO"/>
+        </w:rPr>
+        <w:t xml:space="preserve">                        "title" =&gt; $title,</w:t>
+      </w:r>
+    </w:p>
+    <w:p>
+      <w:pPr>
+        <w:pStyle w:val="Cita"/>
+        <w:rPr>
+          <w:lang w:val="es-CO"/>
+        </w:rPr>
+      </w:pPr>
+      <w:r>
+        <w:rPr>
+          <w:lang w:val="es-CO"/>
+        </w:rPr>
+        <w:t xml:space="preserve">                        "status" =&gt; $status,</w:t>
+      </w:r>
+    </w:p>
+    <w:p>
+      <w:pPr>
+        <w:pStyle w:val="Cita"/>
+        <w:rPr>
+          <w:lang w:val="es-CO"/>
+        </w:rPr>
+      </w:pPr>
+      <w:r>
+        <w:rPr>
+          <w:lang w:val="es-CO"/>
+        </w:rPr>
+        <w:t xml:space="preserve">                        "createdAt" =&gt; $createdAt</w:t>
+      </w:r>
+    </w:p>
+    <w:p>
+      <w:pPr>
+        <w:pStyle w:val="Cita"/>
+        <w:rPr>
+          <w:lang w:val="es-CO"/>
+        </w:rPr>
+      </w:pPr>
+      <w:r>
+        <w:rPr>
+          <w:lang w:val="es-CO"/>
+        </w:rPr>
+        <w:t xml:space="preserve">                    ));</w:t>
+      </w:r>
+    </w:p>
+    <w:p>
+      <w:pPr>
+        <w:pStyle w:val="Cita"/>
+        <w:rPr>
+          <w:lang w:val="es-CO"/>
+        </w:rPr>
+      </w:pPr>
+    </w:p>
+    <w:p>
+      <w:pPr>
+        <w:pStyle w:val="Cita"/>
+        <w:rPr>
+          <w:lang w:val="es-CO"/>
+        </w:rPr>
+      </w:pPr>
+      <w:r>
+        <w:rPr>
+          <w:lang w:val="es-CO"/>
+        </w:rPr>
+        <w:t xml:space="preserve">                    $data = array(</w:t>
+      </w:r>
+    </w:p>
+    <w:p>
+      <w:pPr>
+        <w:pStyle w:val="Cita"/>
+        <w:rPr>
+          <w:lang w:val="es-CO"/>
+        </w:rPr>
+      </w:pPr>
+      <w:r>
+        <w:rPr>
+          <w:lang w:val="es-CO"/>
+        </w:rPr>
+        <w:t xml:space="preserve">                        "status" =&gt; "success",</w:t>
+      </w:r>
+    </w:p>
+    <w:p>
+      <w:pPr>
+        <w:pStyle w:val="Cita"/>
+        <w:rPr>
+          <w:lang w:val="es-CO"/>
+        </w:rPr>
+      </w:pPr>
+      <w:r>
+        <w:rPr>
+          <w:lang w:val="es-CO"/>
+        </w:rPr>
+        <w:t xml:space="preserve">                        "code" =&gt; 200,</w:t>
+      </w:r>
+    </w:p>
+    <w:p>
+      <w:pPr>
+        <w:pStyle w:val="Cita"/>
+        <w:rPr>
+          <w:lang w:val="es-CO"/>
+        </w:rPr>
+      </w:pPr>
+      <w:r>
+        <w:rPr>
+          <w:lang w:val="es-CO"/>
+        </w:rPr>
+        <w:t xml:space="preserve">                        "data" =&gt; $video,</w:t>
+      </w:r>
+    </w:p>
+    <w:p>
+      <w:pPr>
+        <w:pStyle w:val="Cita"/>
+        <w:rPr>
+          <w:lang w:val="es-CO"/>
+        </w:rPr>
+      </w:pPr>
+      <w:r>
+        <w:rPr>
+          <w:lang w:val="es-CO"/>
+        </w:rPr>
+        <w:t xml:space="preserve">                        "msg" =&gt; "Video was loaded OK by API "</w:t>
+      </w:r>
+    </w:p>
+    <w:p>
+      <w:pPr>
+        <w:pStyle w:val="Cita"/>
+        <w:rPr>
+          <w:lang w:val="es-CO"/>
+        </w:rPr>
+      </w:pPr>
+      <w:r>
+        <w:rPr>
+          <w:lang w:val="es-CO"/>
+        </w:rPr>
+        <w:t xml:space="preserve">                    );</w:t>
+      </w:r>
+    </w:p>
+    <w:p>
+      <w:pPr>
+        <w:pStyle w:val="Cita"/>
+        <w:rPr>
+          <w:lang w:val="es-CO"/>
+        </w:rPr>
+      </w:pPr>
+      <w:r>
+        <w:rPr>
+          <w:lang w:val="es-CO"/>
+        </w:rPr>
+        <w:t xml:space="preserve">                } else {</w:t>
+      </w:r>
+    </w:p>
+    <w:p>
+      <w:pPr>
+        <w:pStyle w:val="Cita"/>
+        <w:rPr>
+          <w:lang w:val="es-CO"/>
+        </w:rPr>
+      </w:pPr>
+    </w:p>
+    <w:p>
+      <w:pPr>
+        <w:pStyle w:val="Cita"/>
+        <w:rPr>
+          <w:lang w:val="es-CO"/>
+        </w:rPr>
+      </w:pPr>
+      <w:r>
+        <w:rPr>
+          <w:lang w:val="es-CO"/>
+        </w:rPr>
+        <w:t xml:space="preserve">                    $data = array(</w:t>
+      </w:r>
+    </w:p>
+    <w:p>
+      <w:pPr>
+        <w:pStyle w:val="Cita"/>
+        <w:rPr>
+          <w:lang w:val="es-CO"/>
+        </w:rPr>
+      </w:pPr>
+      <w:r>
+        <w:rPr>
+          <w:lang w:val="es-CO"/>
+        </w:rPr>
+        <w:t xml:space="preserve">                        "status" =&gt; "error",</w:t>
+      </w:r>
+    </w:p>
+    <w:p>
+      <w:pPr>
+        <w:pStyle w:val="Cita"/>
+        <w:rPr>
+          <w:lang w:val="es-CO"/>
+        </w:rPr>
+      </w:pPr>
+      <w:r>
+        <w:rPr>
+          <w:lang w:val="es-CO"/>
+        </w:rPr>
+        <w:t xml:space="preserve">                        "code" =&gt; 400,</w:t>
+      </w:r>
+    </w:p>
+    <w:p>
+      <w:pPr>
+        <w:pStyle w:val="Cita"/>
+        <w:rPr>
+          <w:lang w:val="es-CO"/>
+        </w:rPr>
+      </w:pPr>
+      <w:r>
+        <w:rPr>
+          <w:lang w:val="es-CO"/>
+        </w:rPr>
+        <w:t xml:space="preserve">                        "msg" =&gt; "Video not created or Title is Null!"</w:t>
+      </w:r>
+    </w:p>
+    <w:p>
+      <w:pPr>
+        <w:pStyle w:val="Cita"/>
+        <w:rPr>
+          <w:lang w:val="es-CO"/>
+        </w:rPr>
+      </w:pPr>
+      <w:r>
+        <w:rPr>
+          <w:lang w:val="es-CO"/>
+        </w:rPr>
+        <w:t xml:space="preserve">                    );</w:t>
+      </w:r>
+    </w:p>
+    <w:p>
+      <w:pPr>
+        <w:pStyle w:val="Cita"/>
+        <w:rPr>
+          <w:lang w:val="es-CO"/>
+        </w:rPr>
+      </w:pPr>
+      <w:r>
+        <w:rPr>
+          <w:lang w:val="es-CO"/>
+        </w:rPr>
+        <w:t xml:space="preserve">                }</w:t>
+      </w:r>
+    </w:p>
+    <w:p>
+      <w:pPr>
+        <w:pStyle w:val="Cita"/>
+        <w:rPr>
+          <w:lang w:val="es-CO"/>
+        </w:rPr>
+      </w:pPr>
+      <w:r>
+        <w:rPr>
+          <w:lang w:val="es-CO"/>
+        </w:rPr>
+        <w:t xml:space="preserve">            } else {</w:t>
+      </w:r>
+    </w:p>
+    <w:p>
+      <w:pPr>
+        <w:pStyle w:val="Cita"/>
+        <w:rPr>
+          <w:lang w:val="es-CO"/>
+        </w:rPr>
+      </w:pPr>
+      <w:r>
+        <w:rPr>
+          <w:lang w:val="es-CO"/>
+        </w:rPr>
+        <w:t xml:space="preserve">                $data = array(</w:t>
+      </w:r>
+    </w:p>
+    <w:p>
+      <w:pPr>
+        <w:pStyle w:val="Cita"/>
+        <w:rPr>
+          <w:lang w:val="es-CO"/>
+        </w:rPr>
+      </w:pPr>
+      <w:r>
+        <w:rPr>
+          <w:lang w:val="es-CO"/>
+        </w:rPr>
+        <w:t xml:space="preserve">                    "status" =&gt; "error",</w:t>
+      </w:r>
+    </w:p>
+    <w:p>
+      <w:pPr>
+        <w:pStyle w:val="Cita"/>
+        <w:rPr>
+          <w:lang w:val="es-CO"/>
+        </w:rPr>
+      </w:pPr>
+      <w:r>
+        <w:rPr>
+          <w:lang w:val="es-CO"/>
+        </w:rPr>
+        <w:t xml:space="preserve">                    "code" =&gt; 400,</w:t>
+      </w:r>
+    </w:p>
+    <w:p>
+      <w:pPr>
+        <w:pStyle w:val="Cita"/>
+        <w:rPr>
+          <w:lang w:val="es-CO"/>
+        </w:rPr>
+      </w:pPr>
+      <w:r>
+        <w:rPr>
+          <w:lang w:val="es-CO"/>
+        </w:rPr>
+        <w:t xml:space="preserve">                    "msg" =&gt; "JSON Video is Null"</w:t>
+      </w:r>
+    </w:p>
+    <w:p>
+      <w:pPr>
+        <w:pStyle w:val="Cita"/>
+        <w:rPr>
+          <w:lang w:val="es-CO"/>
+        </w:rPr>
+      </w:pPr>
+      <w:r>
+        <w:rPr>
+          <w:lang w:val="es-CO"/>
+        </w:rPr>
+        <w:t xml:space="preserve">                );</w:t>
+      </w:r>
+    </w:p>
+    <w:p>
+      <w:pPr>
+        <w:pStyle w:val="Cita"/>
+        <w:rPr>
+          <w:lang w:val="es-CO"/>
+        </w:rPr>
+      </w:pPr>
+      <w:r>
+        <w:rPr>
+          <w:lang w:val="es-CO"/>
+        </w:rPr>
+        <w:t xml:space="preserve">            }</w:t>
+      </w:r>
+    </w:p>
+    <w:p>
+      <w:pPr>
+        <w:pStyle w:val="Cita"/>
+        <w:rPr>
+          <w:lang w:val="es-CO"/>
+        </w:rPr>
+      </w:pPr>
+      <w:r>
+        <w:rPr>
+          <w:lang w:val="es-CO"/>
+        </w:rPr>
+        <w:t xml:space="preserve">        } else {</w:t>
+      </w:r>
+    </w:p>
+    <w:p>
+      <w:pPr>
+        <w:pStyle w:val="Cita"/>
+        <w:rPr>
+          <w:lang w:val="es-CO"/>
+        </w:rPr>
+      </w:pPr>
+      <w:r>
+        <w:rPr>
+          <w:lang w:val="es-CO"/>
+        </w:rPr>
+        <w:t xml:space="preserve">            $data = array(</w:t>
+      </w:r>
+    </w:p>
+    <w:p>
+      <w:pPr>
+        <w:pStyle w:val="Cita"/>
+        <w:rPr>
+          <w:lang w:val="es-CO"/>
+        </w:rPr>
+      </w:pPr>
+      <w:r>
+        <w:rPr>
+          <w:lang w:val="es-CO"/>
+        </w:rPr>
+        <w:t xml:space="preserve">                "status" =&gt; "error",</w:t>
+      </w:r>
+    </w:p>
+    <w:p>
+      <w:pPr>
+        <w:pStyle w:val="Cita"/>
+        <w:rPr>
+          <w:lang w:val="es-CO"/>
+        </w:rPr>
+      </w:pPr>
+      <w:r>
+        <w:rPr>
+          <w:lang w:val="es-CO"/>
+        </w:rPr>
+        <w:t xml:space="preserve">                "code" =&gt; 400,</w:t>
+      </w:r>
+    </w:p>
+    <w:p>
+      <w:pPr>
+        <w:pStyle w:val="Cita"/>
+        <w:rPr>
+          <w:lang w:val="es-CO"/>
+        </w:rPr>
+      </w:pPr>
+      <w:r>
+        <w:rPr>
+          <w:lang w:val="es-CO"/>
+        </w:rPr>
+        <w:t xml:space="preserve">                "msg" =&gt; "Authorization Failed!"</w:t>
+      </w:r>
+    </w:p>
+    <w:p>
+      <w:pPr>
+        <w:pStyle w:val="Cita"/>
+        <w:rPr>
+          <w:lang w:val="es-CO"/>
+        </w:rPr>
+      </w:pPr>
+      <w:r>
+        <w:rPr>
+          <w:lang w:val="es-CO"/>
+        </w:rPr>
+        <w:t xml:space="preserve">            );</w:t>
+      </w:r>
+    </w:p>
+    <w:p>
+      <w:pPr>
+        <w:pStyle w:val="Cita"/>
+        <w:rPr>
+          <w:lang w:val="es-CO"/>
+        </w:rPr>
+      </w:pPr>
+      <w:r>
+        <w:rPr>
+          <w:lang w:val="es-CO"/>
+        </w:rPr>
+        <w:t xml:space="preserve">        }</w:t>
+      </w:r>
+    </w:p>
+    <w:p>
+      <w:pPr>
+        <w:pStyle w:val="Cita"/>
+        <w:rPr>
+          <w:lang w:val="es-CO"/>
+        </w:rPr>
+      </w:pPr>
+    </w:p>
+    <w:p>
+      <w:pPr>
+        <w:pStyle w:val="Cita"/>
+        <w:rPr>
+          <w:lang w:val="es-CO"/>
+        </w:rPr>
+      </w:pPr>
+      <w:r>
+        <w:rPr>
+          <w:lang w:val="es-CO"/>
+        </w:rPr>
+        <w:t xml:space="preserve">        return $helpers-&gt;json($data);</w:t>
+      </w:r>
+    </w:p>
+    <w:p>
+      <w:pPr>
+        <w:pStyle w:val="Cita"/>
+        <w:rPr>
+          <w:lang w:val="es-CO"/>
+        </w:rPr>
+      </w:pPr>
+      <w:r>
+        <w:rPr>
+          <w:lang w:val="es-CO"/>
+        </w:rPr>
+        <w:t xml:space="preserve">    }</w:t>
+      </w:r>
+    </w:p>
+    <w:p>
+      <w:pPr>
+        <w:pStyle w:val="Ttulo3"/>
+      </w:pPr>
+      <w:r>
+        <w:t>Pruebas</w:t>
+      </w:r>
+    </w:p>
+    <w:p>
+      <w:pPr>
+        <w:pStyle w:val="Sinespaciado"/>
+      </w:pPr>
+      <w:r>
+        <w:t xml:space="preserve">Para probar la carga de videos se </w:t>
+      </w:r>
+      <w:proofErr w:type="gramStart"/>
+      <w:r>
+        <w:t>utilizara</w:t>
+      </w:r>
+      <w:proofErr w:type="gramEnd"/>
+      <w:r>
+        <w:t xml:space="preserve"> la </w:t>
+      </w:r>
+      <w:proofErr w:type="spellStart"/>
+      <w:r>
+        <w:t>sigueinte</w:t>
+      </w:r>
+      <w:proofErr w:type="spellEnd"/>
+      <w:r>
+        <w:t xml:space="preserve"> ruta y </w:t>
+      </w:r>
+      <w:proofErr w:type="spellStart"/>
+      <w:r>
+        <w:t>paramaetros</w:t>
+      </w:r>
+      <w:proofErr w:type="spellEnd"/>
+    </w:p>
+    <w:p>
+      <w:pPr>
+        <w:pStyle w:val="Sinespaciado"/>
+        <w:rPr>
+          <w:rFonts w:ascii="Helvetica" w:hAnsi="Helvetica" w:cs="Helvetica"/>
+          <w:color w:val="505050"/>
+          <w:sz w:val="18"/>
+          <w:szCs w:val="18"/>
+          <w:shd w:val="clear" w:color="auto" w:fill="FAFAFA"/>
+        </w:rPr>
+      </w:pPr>
+      <w:hyperlink r:id="rId7" w:history="1">
+        <w:r>
+          <w:rPr>
+            <w:rStyle w:val="Hipervnculo"/>
+            <w:rFonts w:ascii="Helvetica" w:hAnsi="Helvetica" w:cs="Helvetica"/>
+            <w:sz w:val="18"/>
+            <w:szCs w:val="18"/>
+            <w:shd w:val="clear" w:color="auto" w:fill="FAFAFA"/>
+          </w:rPr>
+          <w:t>http://localhost/SymAPI/web/app_dev.php/video/new</w:t>
+        </w:r>
+      </w:hyperlink>
+    </w:p>
+    <w:p>
+      <w:pPr>
+        <w:pStyle w:val="Sinespaciado"/>
+      </w:pPr>
+      <w:r>
+        <w:rPr>
+          <w:rFonts w:ascii="Helvetica" w:hAnsi="Helvetica" w:cs="Helvetica"/>
+          <w:color w:val="505050"/>
+          <w:sz w:val="18"/>
+          <w:szCs w:val="18"/>
+          <w:shd w:val="clear" w:color="auto" w:fill="FAFAFA"/>
+        </w:rPr>
+        <w:t>POST</w:t>
+      </w:r>
+    </w:p>
+    <w:p>
+      <w:pPr>
+        <w:pStyle w:val="Sinespaciado"/>
+      </w:pPr>
+      <w:r>
+        <w:drawing>
+          <wp:inline distT="0" distB="0" distL="0" distR="0" wp14:anchorId="7288324B" wp14:editId="52CDE438">
+            <wp:extent cx="7384615" cy="923077"/>
+            <wp:effectExtent l="0" t="0" r="0" b="0"/>
+            <wp:docPr id="3" name="Imagen 3"/>
+            <wp:cNvGraphicFramePr>
+              <a:graphicFrameLocks xmlns:a="http://schemas.openxmlformats.org/drawingml/2006/main" noChangeAspect="1"/>
+            </wp:cNvGraphicFramePr>
+            <a:graphic xmlns:a="http://schemas.openxmlformats.org/drawingml/2006/main">
+              <a:graphicData uri="http://schemas.openxmlformats.org/drawingml/2006/picture">
+                <pic:pic xmlns:pic="http://schemas.openxmlformats.org/drawingml/2006/picture">
+                  <pic:nvPicPr>
+                    <pic:cNvPr id="1" name=""/>
+                    <pic:cNvPicPr/>
+                  </pic:nvPicPr>
+                  <pic:blipFill>
+                    <a:blip r:embed="rId8"/>
+                    <a:stretch>
+                      <a:fillRect/>
+                    </a:stretch>
+                  </pic:blipFill>
+                  <pic:spPr>
+                    <a:xfrm>
+                      <a:off x="0" y="0"/>
+                      <a:ext cx="7384615" cy="923077"/>
+                    </a:xfrm>
+                    <a:prstGeom prst="rect">
+                      <a:avLst/>
+                    </a:prstGeom>
+                  </pic:spPr>
+                </pic:pic>
+              </a:graphicData>
+            </a:graphic>
+          </wp:inline>
+        </w:drawing>
+      </w:r>
+    </w:p>
+    <w:p>
+      <w:pPr>
+        <w:pStyle w:val="Ttulo2"/>
+      </w:pPr>
+      <w:r>
+        <w:t>Edición de video</w:t>
+      </w:r>
+    </w:p>
+    <w:p>
+      <w:pPr>
+        <w:pStyle w:val="Ttulo3"/>
+      </w:pPr>
+      <w:r>
+        <w:t>Ruta</w:t>
+      </w:r>
+    </w:p>
+    <w:p>
+      <w:pPr>
+        <w:pStyle w:val="Cita"/>
+        <w:rPr>
+          <w:lang w:val="es-CO"/>
+        </w:rPr>
+      </w:pPr>
+      <w:r>
+        <w:rPr>
+          <w:lang w:val="es-CO"/>
+        </w:rPr>
+        <w:t>video_edit:</w:t>
+      </w:r>
+    </w:p>
+    <w:p>
+      <w:pPr>
+        <w:pStyle w:val="Cita"/>
+        <w:rPr>
+          <w:lang w:val="es-CO"/>
+        </w:rPr>
+      </w:pPr>
+      <w:r>
+        <w:rPr>
+          <w:lang w:val="es-CO"/>
+        </w:rPr>
+        <w:t xml:space="preserve">    path: /edit/{id}</w:t>
+      </w:r>
+    </w:p>
+    <w:p>
+      <w:pPr>
+        <w:pStyle w:val="Cita"/>
+        <w:rPr>
+          <w:lang w:val="es-CO"/>
+        </w:rPr>
+      </w:pPr>
+      <w:r>
+        <w:rPr>
+          <w:lang w:val="es-CO"/>
+        </w:rPr>
+        <w:t xml:space="preserve">    defaults: {_controller: "AppBundle:Video:edit", id: null}</w:t>
+      </w:r>
+    </w:p>
+    <w:p>
+      <w:pPr>
+        <w:pStyle w:val="Cita"/>
+        <w:rPr>
+          <w:lang w:val="es-CO"/>
+        </w:rPr>
+      </w:pPr>
+      <w:r>
+        <w:rPr>
+          <w:lang w:val="es-CO"/>
+        </w:rPr>
+        <w:t xml:space="preserve">    methods: POST</w:t>
+      </w:r>
+    </w:p>
+    <w:p>
+      <w:pPr>
+        <w:pStyle w:val="Ttulo3"/>
+      </w:pPr>
+      <w:r>
+        <w:t>Controlador</w:t>
+      </w:r>
+    </w:p>
+    <w:p>
+      <w:pPr>
+        <w:pStyle w:val="Cita"/>
+        <w:rPr>
+          <w:lang w:val="es-CO"/>
+        </w:rPr>
+      </w:pPr>
+      <w:r>
+        <w:rPr>
+          <w:lang w:val="es-CO"/>
+        </w:rPr>
+        <w:t>public function editAction(Request $request, $id = null) {</w:t>
+      </w:r>
+    </w:p>
+    <w:p>
+      <w:pPr>
+        <w:pStyle w:val="Cita"/>
+        <w:rPr>
+          <w:lang w:val="es-CO"/>
+        </w:rPr>
+      </w:pPr>
+      <w:r>
+        <w:rPr>
+          <w:lang w:val="es-CO"/>
+        </w:rPr>
+        <w:t xml:space="preserve">        $video_id = $id;</w:t>
+      </w:r>
+    </w:p>
+    <w:p>
+      <w:pPr>
+        <w:pStyle w:val="Cita"/>
+        <w:rPr>
+          <w:lang w:val="es-CO"/>
+        </w:rPr>
+      </w:pPr>
+      <w:r>
+        <w:rPr>
+          <w:lang w:val="es-CO"/>
+        </w:rPr>
+        <w:t xml:space="preserve">        $helpers = $this-&gt;get("app.helpers");</w:t>
+      </w:r>
+    </w:p>
+    <w:p>
+      <w:pPr>
+        <w:pStyle w:val="Cita"/>
+        <w:rPr>
+          <w:lang w:val="es-CO"/>
+        </w:rPr>
+      </w:pPr>
+      <w:r>
+        <w:rPr>
+          <w:lang w:val="es-CO"/>
+        </w:rPr>
+        <w:t xml:space="preserve">        $hash = $request-&gt;get("authorization", null);</w:t>
+      </w:r>
+    </w:p>
+    <w:p>
+      <w:pPr>
+        <w:pStyle w:val="Cita"/>
+        <w:rPr>
+          <w:lang w:val="es-CO"/>
+        </w:rPr>
+      </w:pPr>
+      <w:r>
+        <w:rPr>
+          <w:lang w:val="es-CO"/>
+        </w:rPr>
+        <w:t xml:space="preserve">        $authCheck = $helpers-&gt;authCheck($hash);</w:t>
+      </w:r>
+    </w:p>
+    <w:p>
+      <w:pPr>
+        <w:pStyle w:val="Cita"/>
+        <w:rPr>
+          <w:lang w:val="es-CO"/>
+        </w:rPr>
+      </w:pPr>
+      <w:r>
+        <w:rPr>
+          <w:lang w:val="es-CO"/>
+        </w:rPr>
+        <w:t xml:space="preserve">        //Validar token inicio sesion OK</w:t>
+      </w:r>
+    </w:p>
+    <w:p>
+      <w:pPr>
+        <w:pStyle w:val="Cita"/>
+        <w:rPr>
+          <w:lang w:val="es-CO"/>
+        </w:rPr>
+      </w:pPr>
+      <w:r>
+        <w:rPr>
+          <w:lang w:val="es-CO"/>
+        </w:rPr>
+        <w:t xml:space="preserve">        if ($authCheck == true) {</w:t>
+      </w:r>
+    </w:p>
+    <w:p>
+      <w:pPr>
+        <w:pStyle w:val="Cita"/>
+        <w:rPr>
+          <w:lang w:val="es-CO"/>
+        </w:rPr>
+      </w:pPr>
+      <w:r>
+        <w:rPr>
+          <w:lang w:val="es-CO"/>
+        </w:rPr>
+        <w:t xml:space="preserve">            $identity = $helpers-&gt;authCheck($hash, true);</w:t>
+      </w:r>
+    </w:p>
+    <w:p>
+      <w:pPr>
+        <w:pStyle w:val="Cita"/>
+        <w:rPr>
+          <w:lang w:val="es-CO"/>
+        </w:rPr>
+      </w:pPr>
+      <w:r>
+        <w:rPr>
+          <w:lang w:val="es-CO"/>
+        </w:rPr>
+        <w:t xml:space="preserve">            $json = $request-&gt;get("json", null);</w:t>
+      </w:r>
+    </w:p>
+    <w:p>
+      <w:pPr>
+        <w:pStyle w:val="Cita"/>
+        <w:rPr>
+          <w:lang w:val="es-CO"/>
+        </w:rPr>
+      </w:pPr>
+      <w:r>
+        <w:rPr>
+          <w:lang w:val="es-CO"/>
+        </w:rPr>
+        <w:t xml:space="preserve">            if ($json != null) {</w:t>
+      </w:r>
+    </w:p>
+    <w:p>
+      <w:pPr>
+        <w:pStyle w:val="Cita"/>
+        <w:rPr>
+          <w:lang w:val="es-CO"/>
+        </w:rPr>
+      </w:pPr>
+      <w:r>
+        <w:rPr>
+          <w:lang w:val="es-CO"/>
+        </w:rPr>
+        <w:t xml:space="preserve">                $params = json_decode($json);</w:t>
+      </w:r>
+    </w:p>
+    <w:p>
+      <w:pPr>
+        <w:pStyle w:val="Cita"/>
+        <w:rPr>
+          <w:lang w:val="es-CO"/>
+        </w:rPr>
+      </w:pPr>
+    </w:p>
+    <w:p>
+      <w:pPr>
+        <w:pStyle w:val="Cita"/>
+        <w:rPr>
+          <w:lang w:val="es-CO"/>
+        </w:rPr>
+      </w:pPr>
+      <w:r>
+        <w:rPr>
+          <w:lang w:val="es-CO"/>
+        </w:rPr>
+        <w:t xml:space="preserve">                //  $createdAt = new \Datetime('now');</w:t>
+      </w:r>
+    </w:p>
+    <w:p>
+      <w:pPr>
+        <w:pStyle w:val="Cita"/>
+        <w:rPr>
+          <w:lang w:val="es-CO"/>
+        </w:rPr>
+      </w:pPr>
+      <w:r>
+        <w:rPr>
+          <w:lang w:val="es-CO"/>
+        </w:rPr>
+        <w:t xml:space="preserve">                $updatedAt = new \Datetime('now');</w:t>
+      </w:r>
+    </w:p>
+    <w:p>
+      <w:pPr>
+        <w:pStyle w:val="Cita"/>
+        <w:rPr>
+          <w:lang w:val="es-CO"/>
+        </w:rPr>
+      </w:pPr>
+      <w:r>
+        <w:rPr>
+          <w:lang w:val="es-CO"/>
+        </w:rPr>
+        <w:t xml:space="preserve">                $imagen = null;</w:t>
+      </w:r>
+    </w:p>
+    <w:p>
+      <w:pPr>
+        <w:pStyle w:val="Cita"/>
+        <w:rPr>
+          <w:lang w:val="es-CO"/>
+        </w:rPr>
+      </w:pPr>
+      <w:r>
+        <w:rPr>
+          <w:lang w:val="es-CO"/>
+        </w:rPr>
+        <w:t xml:space="preserve">                $videoPath = null;</w:t>
+      </w:r>
+    </w:p>
+    <w:p>
+      <w:pPr>
+        <w:pStyle w:val="Cita"/>
+        <w:rPr>
+          <w:lang w:val="es-CO"/>
+        </w:rPr>
+      </w:pPr>
+      <w:r>
+        <w:rPr>
+          <w:lang w:val="es-CO"/>
+        </w:rPr>
+        <w:t xml:space="preserve">                $userId = ($identity-&gt;sub = !null) ? $identity-&gt;sub : null;</w:t>
+      </w:r>
+    </w:p>
+    <w:p>
+      <w:pPr>
+        <w:pStyle w:val="Cita"/>
+        <w:rPr>
+          <w:lang w:val="es-CO"/>
+        </w:rPr>
+      </w:pPr>
+      <w:r>
+        <w:rPr>
+          <w:lang w:val="es-CO"/>
+        </w:rPr>
+        <w:t xml:space="preserve">                $title = (isset($params-&gt;title)) ? $params-&gt;title : null;</w:t>
+      </w:r>
+    </w:p>
+    <w:p>
+      <w:pPr>
+        <w:pStyle w:val="Cita"/>
+        <w:rPr>
+          <w:lang w:val="es-CO"/>
+        </w:rPr>
+      </w:pPr>
+      <w:r>
+        <w:rPr>
+          <w:lang w:val="es-CO"/>
+        </w:rPr>
+        <w:t xml:space="preserve">                $description = (isset($params-&gt;description)) ? $params-&gt;description : null;</w:t>
+      </w:r>
+    </w:p>
+    <w:p>
+      <w:pPr>
+        <w:pStyle w:val="Cita"/>
+        <w:rPr>
+          <w:lang w:val="es-CO"/>
+        </w:rPr>
+      </w:pPr>
+      <w:r>
+        <w:rPr>
+          <w:lang w:val="es-CO"/>
+        </w:rPr>
+        <w:t xml:space="preserve">                $status = (isset($params-&gt;status)) ? $params-&gt;status : null;</w:t>
+      </w:r>
+    </w:p>
+    <w:p>
+      <w:pPr>
+        <w:pStyle w:val="Cita"/>
+        <w:rPr>
+          <w:lang w:val="es-CO"/>
+        </w:rPr>
+      </w:pPr>
+    </w:p>
+    <w:p>
+      <w:pPr>
+        <w:pStyle w:val="Cita"/>
+        <w:rPr>
+          <w:lang w:val="es-CO"/>
+        </w:rPr>
+      </w:pPr>
+      <w:r>
+        <w:rPr>
+          <w:lang w:val="es-CO"/>
+        </w:rPr>
+        <w:t xml:space="preserve">                if ($userId != null &amp;&amp; $title != null) {</w:t>
+      </w:r>
+    </w:p>
+    <w:p>
+      <w:pPr>
+        <w:pStyle w:val="Cita"/>
+        <w:rPr>
+          <w:lang w:val="es-CO"/>
+        </w:rPr>
+      </w:pPr>
+      <w:r>
+        <w:rPr>
+          <w:lang w:val="es-CO"/>
+        </w:rPr>
+        <w:t xml:space="preserve">                    $em = $this-&gt;getDoctrine()-&gt;getManager();</w:t>
+      </w:r>
+    </w:p>
+    <w:p>
+      <w:pPr>
+        <w:pStyle w:val="Cita"/>
+        <w:rPr>
+          <w:lang w:val="es-CO"/>
+        </w:rPr>
+      </w:pPr>
+    </w:p>
+    <w:p>
+      <w:pPr>
+        <w:pStyle w:val="Cita"/>
+        <w:rPr>
+          <w:lang w:val="es-CO"/>
+        </w:rPr>
+      </w:pPr>
+      <w:r>
+        <w:rPr>
+          <w:lang w:val="es-CO"/>
+        </w:rPr>
+        <w:t xml:space="preserve">                    $video = $em-&gt;getRepository("BackendBundle:Video")-&gt;findOneBy(</w:t>
+      </w:r>
+    </w:p>
+    <w:p>
+      <w:pPr>
+        <w:pStyle w:val="Cita"/>
+        <w:rPr>
+          <w:lang w:val="es-CO"/>
+        </w:rPr>
+      </w:pPr>
+      <w:r>
+        <w:rPr>
+          <w:lang w:val="es-CO"/>
+        </w:rPr>
+        <w:t xml:space="preserve">                            array(</w:t>
+      </w:r>
+    </w:p>
+    <w:p>
+      <w:pPr>
+        <w:pStyle w:val="Cita"/>
+        <w:rPr>
+          <w:lang w:val="es-CO"/>
+        </w:rPr>
+      </w:pPr>
+      <w:r>
+        <w:rPr>
+          <w:lang w:val="es-CO"/>
+        </w:rPr>
+        <w:t xml:space="preserve">                                "id" =&gt; $video_id</w:t>
+      </w:r>
+    </w:p>
+    <w:p>
+      <w:pPr>
+        <w:pStyle w:val="Cita"/>
+        <w:rPr>
+          <w:lang w:val="es-CO"/>
+        </w:rPr>
+      </w:pPr>
+      <w:r>
+        <w:rPr>
+          <w:lang w:val="es-CO"/>
+        </w:rPr>
+        <w:t xml:space="preserve">                    ));</w:t>
+      </w:r>
+    </w:p>
+    <w:p>
+      <w:pPr>
+        <w:pStyle w:val="Cita"/>
+        <w:rPr>
+          <w:lang w:val="es-CO"/>
+        </w:rPr>
+      </w:pPr>
+      <w:r>
+        <w:rPr>
+          <w:lang w:val="es-CO"/>
+        </w:rPr>
+        <w:t xml:space="preserve">                    if (isset($identity-&gt;sub) &amp;&amp; $identity-&gt;sub == $video-&gt;getUser()-&gt;getId()) {</w:t>
+      </w:r>
+    </w:p>
+    <w:p>
+      <w:pPr>
+        <w:pStyle w:val="Cita"/>
+        <w:rPr>
+          <w:lang w:val="es-CO"/>
+        </w:rPr>
+      </w:pPr>
+      <w:r>
+        <w:rPr>
+          <w:lang w:val="es-CO"/>
+        </w:rPr>
+        <w:t xml:space="preserve">                        $video-&gt;setTitle($title);</w:t>
+      </w:r>
+    </w:p>
+    <w:p>
+      <w:pPr>
+        <w:pStyle w:val="Cita"/>
+        <w:rPr>
+          <w:lang w:val="es-CO"/>
+        </w:rPr>
+      </w:pPr>
+      <w:r>
+        <w:rPr>
+          <w:lang w:val="es-CO"/>
+        </w:rPr>
+        <w:t xml:space="preserve">                        $video-&gt;setDescription($description);</w:t>
+      </w:r>
+    </w:p>
+    <w:p>
+      <w:pPr>
+        <w:pStyle w:val="Cita"/>
+        <w:rPr>
+          <w:lang w:val="es-CO"/>
+        </w:rPr>
+      </w:pPr>
+      <w:r>
+        <w:rPr>
+          <w:lang w:val="es-CO"/>
+        </w:rPr>
+        <w:t xml:space="preserve">                        $video-&gt;setStatus($status);</w:t>
+      </w:r>
+    </w:p>
+    <w:p>
+      <w:pPr>
+        <w:pStyle w:val="Cita"/>
+        <w:rPr>
+          <w:lang w:val="es-CO"/>
+        </w:rPr>
+      </w:pPr>
+      <w:r>
+        <w:rPr>
+          <w:lang w:val="es-CO"/>
+        </w:rPr>
+        <w:t xml:space="preserve">                        // $video-&gt;setImage($imagen);</w:t>
+      </w:r>
+    </w:p>
+    <w:p>
+      <w:pPr>
+        <w:pStyle w:val="Cita"/>
+        <w:rPr>
+          <w:lang w:val="es-CO"/>
+        </w:rPr>
+      </w:pPr>
+      <w:r>
+        <w:rPr>
+          <w:lang w:val="es-CO"/>
+        </w:rPr>
+        <w:t xml:space="preserve">                        // $video-&gt;setVideoPath($videoPath);</w:t>
+      </w:r>
+    </w:p>
+    <w:p>
+      <w:pPr>
+        <w:pStyle w:val="Cita"/>
+        <w:rPr>
+          <w:lang w:val="es-CO"/>
+        </w:rPr>
+      </w:pPr>
+      <w:r>
+        <w:rPr>
+          <w:lang w:val="es-CO"/>
+        </w:rPr>
+        <w:t xml:space="preserve">                        //$video-&gt;setCreatedAt($createdAt);</w:t>
+      </w:r>
+    </w:p>
+    <w:p>
+      <w:pPr>
+        <w:pStyle w:val="Cita"/>
+        <w:rPr>
+          <w:lang w:val="es-CO"/>
+        </w:rPr>
+      </w:pPr>
+      <w:r>
+        <w:rPr>
+          <w:lang w:val="es-CO"/>
+        </w:rPr>
+        <w:t xml:space="preserve">                        $video-&gt;setUpdatedAt($updatedAt);</w:t>
+      </w:r>
+    </w:p>
+    <w:p>
+      <w:pPr>
+        <w:pStyle w:val="Cita"/>
+        <w:rPr>
+          <w:lang w:val="es-CO"/>
+        </w:rPr>
+      </w:pPr>
+      <w:r>
+        <w:rPr>
+          <w:lang w:val="es-CO"/>
+        </w:rPr>
+        <w:t xml:space="preserve">                        $em-&gt;persist($video);</w:t>
+      </w:r>
+    </w:p>
+    <w:p>
+      <w:pPr>
+        <w:pStyle w:val="Cita"/>
+        <w:rPr>
+          <w:lang w:val="es-CO"/>
+        </w:rPr>
+      </w:pPr>
+      <w:r>
+        <w:rPr>
+          <w:lang w:val="es-CO"/>
+        </w:rPr>
+        <w:t xml:space="preserve">                        $em-&gt;flush();</w:t>
+      </w:r>
+    </w:p>
+    <w:p>
+      <w:pPr>
+        <w:pStyle w:val="Cita"/>
+        <w:rPr>
+          <w:lang w:val="es-CO"/>
+        </w:rPr>
+      </w:pPr>
+      <w:r>
+        <w:rPr>
+          <w:lang w:val="es-CO"/>
+        </w:rPr>
+        <w:t xml:space="preserve">                        $data = array(</w:t>
+      </w:r>
+    </w:p>
+    <w:p>
+      <w:pPr>
+        <w:pStyle w:val="Cita"/>
+        <w:rPr>
+          <w:lang w:val="es-CO"/>
+        </w:rPr>
+      </w:pPr>
+      <w:r>
+        <w:rPr>
+          <w:lang w:val="es-CO"/>
+        </w:rPr>
+        <w:t xml:space="preserve">                            "status" =&gt; "success",</w:t>
+      </w:r>
+    </w:p>
+    <w:p>
+      <w:pPr>
+        <w:pStyle w:val="Cita"/>
+        <w:rPr>
+          <w:lang w:val="es-CO"/>
+        </w:rPr>
+      </w:pPr>
+      <w:r>
+        <w:rPr>
+          <w:lang w:val="es-CO"/>
+        </w:rPr>
+        <w:t xml:space="preserve">                            "code" =&gt; 200,</w:t>
+      </w:r>
+    </w:p>
+    <w:p>
+      <w:pPr>
+        <w:pStyle w:val="Cita"/>
+        <w:rPr>
+          <w:lang w:val="es-CO"/>
+        </w:rPr>
+      </w:pPr>
+      <w:r>
+        <w:rPr>
+          <w:lang w:val="es-CO"/>
+        </w:rPr>
+        <w:t xml:space="preserve">                            "msg" =&gt; "Video updated OK!!!"</w:t>
+      </w:r>
+    </w:p>
+    <w:p>
+      <w:pPr>
+        <w:pStyle w:val="Cita"/>
+        <w:rPr>
+          <w:lang w:val="es-CO"/>
+        </w:rPr>
+      </w:pPr>
+      <w:r>
+        <w:rPr>
+          <w:lang w:val="es-CO"/>
+        </w:rPr>
+        <w:t xml:space="preserve">                        );</w:t>
+      </w:r>
+    </w:p>
+    <w:p>
+      <w:pPr>
+        <w:pStyle w:val="Cita"/>
+        <w:rPr>
+          <w:lang w:val="es-CO"/>
+        </w:rPr>
+      </w:pPr>
+      <w:r>
+        <w:rPr>
+          <w:lang w:val="es-CO"/>
+        </w:rPr>
+        <w:t xml:space="preserve">                    } else {</w:t>
+      </w:r>
+    </w:p>
+    <w:p>
+      <w:pPr>
+        <w:pStyle w:val="Cita"/>
+        <w:rPr>
+          <w:lang w:val="es-CO"/>
+        </w:rPr>
+      </w:pPr>
+      <w:r>
+        <w:rPr>
+          <w:lang w:val="es-CO"/>
+        </w:rPr>
+        <w:t xml:space="preserve">                        $data = array(</w:t>
+      </w:r>
+    </w:p>
+    <w:p>
+      <w:pPr>
+        <w:pStyle w:val="Cita"/>
+        <w:rPr>
+          <w:lang w:val="es-CO"/>
+        </w:rPr>
+      </w:pPr>
+      <w:r>
+        <w:rPr>
+          <w:lang w:val="es-CO"/>
+        </w:rPr>
+        <w:t xml:space="preserve">                            "status" =&gt; "error",</w:t>
+      </w:r>
+    </w:p>
+    <w:p>
+      <w:pPr>
+        <w:pStyle w:val="Cita"/>
+        <w:rPr>
+          <w:lang w:val="es-CO"/>
+        </w:rPr>
+      </w:pPr>
+      <w:r>
+        <w:rPr>
+          <w:lang w:val="es-CO"/>
+        </w:rPr>
+        <w:t xml:space="preserve">                            "code" =&gt; 400,</w:t>
+      </w:r>
+    </w:p>
+    <w:p>
+      <w:pPr>
+        <w:pStyle w:val="Cita"/>
+        <w:rPr>
+          <w:lang w:val="es-CO"/>
+        </w:rPr>
+      </w:pPr>
+      <w:r>
+        <w:rPr>
+          <w:lang w:val="es-CO"/>
+        </w:rPr>
+        <w:t xml:space="preserve">                            "msg" =&gt; "Error: Must be de Owner to edit this video"</w:t>
+      </w:r>
+    </w:p>
+    <w:p>
+      <w:pPr>
+        <w:pStyle w:val="Cita"/>
+        <w:rPr>
+          <w:lang w:val="es-CO"/>
+        </w:rPr>
+      </w:pPr>
+      <w:r>
+        <w:rPr>
+          <w:lang w:val="es-CO"/>
+        </w:rPr>
+        <w:t xml:space="preserve">                        );</w:t>
+      </w:r>
+    </w:p>
+    <w:p>
+      <w:pPr>
+        <w:pStyle w:val="Cita"/>
+        <w:rPr>
+          <w:lang w:val="es-CO"/>
+        </w:rPr>
+      </w:pPr>
+      <w:r>
+        <w:rPr>
+          <w:lang w:val="es-CO"/>
+        </w:rPr>
+        <w:t xml:space="preserve">                    }</w:t>
+      </w:r>
+    </w:p>
+    <w:p>
+      <w:pPr>
+        <w:pStyle w:val="Cita"/>
+        <w:rPr>
+          <w:lang w:val="es-CO"/>
+        </w:rPr>
+      </w:pPr>
+      <w:r>
+        <w:rPr>
+          <w:lang w:val="es-CO"/>
+        </w:rPr>
+        <w:t xml:space="preserve">                } else {</w:t>
+      </w:r>
+    </w:p>
+    <w:p>
+      <w:pPr>
+        <w:pStyle w:val="Cita"/>
+        <w:rPr>
+          <w:lang w:val="es-CO"/>
+        </w:rPr>
+      </w:pPr>
+    </w:p>
+    <w:p>
+      <w:pPr>
+        <w:pStyle w:val="Cita"/>
+        <w:rPr>
+          <w:lang w:val="es-CO"/>
+        </w:rPr>
+      </w:pPr>
+      <w:r>
+        <w:rPr>
+          <w:lang w:val="es-CO"/>
+        </w:rPr>
+        <w:t xml:space="preserve">                    $data = array(</w:t>
+      </w:r>
+    </w:p>
+    <w:p>
+      <w:pPr>
+        <w:pStyle w:val="Cita"/>
+        <w:rPr>
+          <w:lang w:val="es-CO"/>
+        </w:rPr>
+      </w:pPr>
+      <w:r>
+        <w:rPr>
+          <w:lang w:val="es-CO"/>
+        </w:rPr>
+        <w:t xml:space="preserve">                        "status" =&gt; "error",</w:t>
+      </w:r>
+    </w:p>
+    <w:p>
+      <w:pPr>
+        <w:pStyle w:val="Cita"/>
+        <w:rPr>
+          <w:lang w:val="es-CO"/>
+        </w:rPr>
+      </w:pPr>
+      <w:r>
+        <w:rPr>
+          <w:lang w:val="es-CO"/>
+        </w:rPr>
+        <w:t xml:space="preserve">                        "code" =&gt; 400,</w:t>
+      </w:r>
+    </w:p>
+    <w:p>
+      <w:pPr>
+        <w:pStyle w:val="Cita"/>
+        <w:rPr>
+          <w:lang w:val="es-CO"/>
+        </w:rPr>
+      </w:pPr>
+      <w:r>
+        <w:rPr>
+          <w:lang w:val="es-CO"/>
+        </w:rPr>
+        <w:t xml:space="preserve">                        "msg" =&gt; "Video not Updated or Title is Null!"</w:t>
+      </w:r>
+    </w:p>
+    <w:p>
+      <w:pPr>
+        <w:pStyle w:val="Cita"/>
+        <w:rPr>
+          <w:lang w:val="es-CO"/>
+        </w:rPr>
+      </w:pPr>
+      <w:r>
+        <w:rPr>
+          <w:lang w:val="es-CO"/>
+        </w:rPr>
+        <w:t xml:space="preserve">                    );</w:t>
+      </w:r>
+    </w:p>
+    <w:p>
+      <w:pPr>
+        <w:pStyle w:val="Cita"/>
+        <w:rPr>
+          <w:lang w:val="es-CO"/>
+        </w:rPr>
+      </w:pPr>
+      <w:r>
+        <w:rPr>
+          <w:lang w:val="es-CO"/>
+        </w:rPr>
+        <w:t xml:space="preserve">                }</w:t>
+      </w:r>
+    </w:p>
+    <w:p>
+      <w:pPr>
+        <w:pStyle w:val="Cita"/>
+        <w:rPr>
+          <w:lang w:val="es-CO"/>
+        </w:rPr>
+      </w:pPr>
+      <w:r>
+        <w:rPr>
+          <w:lang w:val="es-CO"/>
+        </w:rPr>
+        <w:t xml:space="preserve">            } else {</w:t>
+      </w:r>
+    </w:p>
+    <w:p>
+      <w:pPr>
+        <w:pStyle w:val="Cita"/>
+        <w:rPr>
+          <w:lang w:val="es-CO"/>
+        </w:rPr>
+      </w:pPr>
+      <w:r>
+        <w:rPr>
+          <w:lang w:val="es-CO"/>
+        </w:rPr>
+        <w:t xml:space="preserve">                $data = array(</w:t>
+      </w:r>
+    </w:p>
+    <w:p>
+      <w:pPr>
+        <w:pStyle w:val="Cita"/>
+        <w:rPr>
+          <w:lang w:val="es-CO"/>
+        </w:rPr>
+      </w:pPr>
+      <w:r>
+        <w:rPr>
+          <w:lang w:val="es-CO"/>
+        </w:rPr>
+        <w:t xml:space="preserve">                    "status" =&gt; "error",</w:t>
+      </w:r>
+    </w:p>
+    <w:p>
+      <w:pPr>
+        <w:pStyle w:val="Cita"/>
+        <w:rPr>
+          <w:lang w:val="es-CO"/>
+        </w:rPr>
+      </w:pPr>
+      <w:r>
+        <w:rPr>
+          <w:lang w:val="es-CO"/>
+        </w:rPr>
+        <w:t xml:space="preserve">                    "code" =&gt; 400,</w:t>
+      </w:r>
+    </w:p>
+    <w:p>
+      <w:pPr>
+        <w:pStyle w:val="Cita"/>
+        <w:rPr>
+          <w:lang w:val="es-CO"/>
+        </w:rPr>
+      </w:pPr>
+      <w:r>
+        <w:rPr>
+          <w:lang w:val="es-CO"/>
+        </w:rPr>
+        <w:t xml:space="preserve">                    "msg" =&gt; "JSON Video is Null"</w:t>
+      </w:r>
+    </w:p>
+    <w:p>
+      <w:pPr>
+        <w:pStyle w:val="Cita"/>
+        <w:rPr>
+          <w:lang w:val="es-CO"/>
+        </w:rPr>
+      </w:pPr>
+      <w:r>
+        <w:rPr>
+          <w:lang w:val="es-CO"/>
+        </w:rPr>
+        <w:t xml:space="preserve">                );</w:t>
+      </w:r>
+    </w:p>
+    <w:p>
+      <w:pPr>
+        <w:pStyle w:val="Cita"/>
+        <w:rPr>
+          <w:lang w:val="es-CO"/>
+        </w:rPr>
+      </w:pPr>
+      <w:r>
+        <w:rPr>
+          <w:lang w:val="es-CO"/>
+        </w:rPr>
+        <w:t xml:space="preserve">            }</w:t>
+      </w:r>
+    </w:p>
+    <w:p>
+      <w:pPr>
+        <w:pStyle w:val="Cita"/>
+        <w:rPr>
+          <w:lang w:val="es-CO"/>
+        </w:rPr>
+      </w:pPr>
+      <w:r>
+        <w:rPr>
+          <w:lang w:val="es-CO"/>
+        </w:rPr>
+        <w:t xml:space="preserve">        } else {</w:t>
+      </w:r>
+    </w:p>
+    <w:p>
+      <w:pPr>
+        <w:pStyle w:val="Cita"/>
+        <w:rPr>
+          <w:lang w:val="es-CO"/>
+        </w:rPr>
+      </w:pPr>
+      <w:r>
+        <w:rPr>
+          <w:lang w:val="es-CO"/>
+        </w:rPr>
+        <w:t xml:space="preserve">            $data = array(</w:t>
+      </w:r>
+    </w:p>
+    <w:p>
+      <w:pPr>
+        <w:pStyle w:val="Cita"/>
+        <w:rPr>
+          <w:lang w:val="es-CO"/>
+        </w:rPr>
+      </w:pPr>
+      <w:r>
+        <w:rPr>
+          <w:lang w:val="es-CO"/>
+        </w:rPr>
+        <w:t xml:space="preserve">                "status" =&gt; "error",</w:t>
+      </w:r>
+    </w:p>
+    <w:p>
+      <w:pPr>
+        <w:pStyle w:val="Cita"/>
+        <w:rPr>
+          <w:lang w:val="es-CO"/>
+        </w:rPr>
+      </w:pPr>
+      <w:r>
+        <w:rPr>
+          <w:lang w:val="es-CO"/>
+        </w:rPr>
+        <w:t xml:space="preserve">                "code" =&gt; 400,</w:t>
+      </w:r>
+    </w:p>
+    <w:p>
+      <w:pPr>
+        <w:pStyle w:val="Cita"/>
+        <w:rPr>
+          <w:lang w:val="es-CO"/>
+        </w:rPr>
+      </w:pPr>
+      <w:r>
+        <w:rPr>
+          <w:lang w:val="es-CO"/>
+        </w:rPr>
+        <w:t xml:space="preserve">                "msg" =&gt; "Authorization Failed!"</w:t>
+      </w:r>
+    </w:p>
+    <w:p>
+      <w:pPr>
+        <w:pStyle w:val="Cita"/>
+        <w:rPr>
+          <w:lang w:val="es-CO"/>
+        </w:rPr>
+      </w:pPr>
+      <w:r>
+        <w:rPr>
+          <w:lang w:val="es-CO"/>
+        </w:rPr>
+        <w:t xml:space="preserve">            );</w:t>
+      </w:r>
+    </w:p>
+    <w:p>
+      <w:pPr>
+        <w:pStyle w:val="Cita"/>
+        <w:rPr>
+          <w:lang w:val="es-CO"/>
+        </w:rPr>
+      </w:pPr>
+      <w:r>
+        <w:rPr>
+          <w:lang w:val="es-CO"/>
+        </w:rPr>
+        <w:t xml:space="preserve">        }</w:t>
+      </w:r>
+    </w:p>
+    <w:p>
+      <w:pPr>
+        <w:pStyle w:val="Cita"/>
+        <w:rPr>
+          <w:lang w:val="es-CO"/>
+        </w:rPr>
+      </w:pPr>
+    </w:p>
+    <w:p>
+      <w:pPr>
+        <w:pStyle w:val="Cita"/>
+        <w:rPr>
+          <w:lang w:val="es-CO"/>
+        </w:rPr>
+      </w:pPr>
+      <w:r>
+        <w:rPr>
+          <w:lang w:val="es-CO"/>
+        </w:rPr>
+        <w:t xml:space="preserve">        return $helpers-&gt;json($data);</w:t>
+      </w:r>
+    </w:p>
+    <w:p>
+      <w:pPr>
+        <w:pStyle w:val="Cita"/>
+        <w:rPr>
+          <w:lang w:val="es-CO"/>
+        </w:rPr>
+      </w:pPr>
+      <w:r>
+        <w:rPr>
+          <w:lang w:val="es-CO"/>
+        </w:rPr>
+        <w:t xml:space="preserve">    }</w:t>
+      </w:r>
+    </w:p>
+    <w:p>
+      <w:pPr>
+        <w:pStyle w:val="Ttulo3"/>
+      </w:pPr>
+      <w:r>
+        <w:t>Pruebas</w:t>
+      </w:r>
+    </w:p>
+    <w:p>
+      <w:pPr>
+        <w:pStyle w:val="Sinespaciado"/>
+      </w:pPr>
+    </w:p>
+    <w:p>
+      <w:pPr>
+        <w:pStyle w:val="Sinespaciado"/>
+      </w:pPr>
+      <w:r>
+        <w:t xml:space="preserve">Para probar la </w:t>
+      </w:r>
+      <w:proofErr w:type="spellStart"/>
+      <w:r>
+        <w:t>edicion</w:t>
+      </w:r>
+      <w:proofErr w:type="spellEnd"/>
+      <w:r>
+        <w:t xml:space="preserve"> de los datos de los videos se realiza en el enlace:</w:t>
+      </w:r>
+    </w:p>
+    <w:p>
+      <w:pPr>
+        <w:pStyle w:val="Sinespaciado"/>
+        <w:rPr>
+          <w:noProof/>
+          <w:lang w:eastAsia="es-CO"/>
+        </w:rPr>
+      </w:pPr>
+      <w:r>
+        <w:rPr>
+          <w:rFonts w:ascii="Helvetica" w:hAnsi="Helvetica" w:cs="Helvetica"/>
+          <w:color w:val="505050"/>
+          <w:sz w:val="18"/>
+          <w:szCs w:val="18"/>
+          <w:shd w:val="clear" w:color="auto" w:fill="FAFAFA"/>
+        </w:rPr>
+        <w:t>http://localhost/SymAPI/web/app_dev.php/video/edit/10</w:t>
+      </w:r>
+      <w:r>
+        <w:rPr>
+          <w:noProof/>
+          <w:lang w:eastAsia="es-CO"/>
+        </w:rPr>
+        <w:t xml:space="preserve"> </w:t>
+      </w:r>
+      <w:r>
+        <w:rPr>
+          <w:rFonts w:ascii="Helvetica" w:hAnsi="Helvetica" w:cs="Helvetica"/>
+          <w:color w:val="505050"/>
+          <w:sz w:val="18"/>
+          <w:szCs w:val="18"/>
+          <w:shd w:val="clear" w:color="auto" w:fill="FAFAFA"/>
+        </w:rPr>
+        <w:drawing>
+          <wp:inline distT="0" distB="0" distL="0" distR="0" wp14:anchorId="09A4EFF2" wp14:editId="67E1373D">
+            <wp:extent cx="5526156" cy="910439"/>
+            <wp:effectExtent l="0" t="0" r="0" b="4445"/>
+            <wp:docPr id="4" name="Imagen 4"/>
+            <wp:cNvGraphicFramePr>
+              <a:graphicFrameLocks xmlns:a="http://schemas.openxmlformats.org/drawingml/2006/main" noChangeAspect="1"/>
+            </wp:cNvGraphicFramePr>
+            <a:graphic xmlns:a="http://schemas.openxmlformats.org/drawingml/2006/main">
+              <a:graphicData uri="http://schemas.openxmlformats.org/drawingml/2006/picture">
+                <pic:pic xmlns:pic="http://schemas.openxmlformats.org/drawingml/2006/picture">
+                  <pic:nvPicPr>
+                    <pic:cNvPr id="1" name=""/>
+                    <pic:cNvPicPr/>
+                  </pic:nvPicPr>
+                  <pic:blipFill>
+                    <a:blip r:embed="rId9"/>
+                    <a:stretch>
+                      <a:fillRect/>
+                    </a:stretch>
+                  </pic:blipFill>
+                  <pic:spPr>
+                    <a:xfrm>
+                      <a:off x="0" y="0"/>
+                      <a:ext cx="5535751" cy="912020"/>
+                    </a:xfrm>
+                    <a:prstGeom prst="rect">
+                      <a:avLst/>
+                    </a:prstGeom>
+                  </pic:spPr>
+                </pic:pic>
+              </a:graphicData>
+            </a:graphic>
+          </wp:inline>
+        </w:drawing>
+      </w:r>
+    </w:p>
+    <w:p>
+      <w:pPr>
+        <w:pStyle w:val="Ttulo2"/>
+        <w:rPr>
+          <w:noProof/>
+          <w:lang w:eastAsia="es-CO"/>
+        </w:rPr>
+      </w:pPr>
+      <w:r>
+        <w:rPr>
+          <w:noProof/>
+          <w:lang w:eastAsia="es-CO"/>
+        </w:rPr>
+        <w:t>Carga de ficheros: imágenes y Video</w:t>
+      </w:r>
+    </w:p>
+    <w:p>
+      <w:pPr>
+        <w:pStyle w:val="Ttulo3"/>
+      </w:pPr>
+      <w:r>
+        <w:t>Rutas</w:t>
+      </w:r>
+    </w:p>
+    <w:p>
+      <w:r>
+        <w:t xml:space="preserve">Se </w:t>
+      </w:r>
+      <w:proofErr w:type="gramStart"/>
+      <w:r>
+        <w:t>crearan</w:t>
+      </w:r>
+      <w:proofErr w:type="gramEnd"/>
+      <w:r>
+        <w:t xml:space="preserve"> dos rutas para la carga de los video </w:t>
+      </w:r>
+      <w:proofErr w:type="spellStart"/>
+      <w:r>
+        <w:t>sy</w:t>
+      </w:r>
+      <w:proofErr w:type="spellEnd"/>
+      <w:r>
+        <w:t xml:space="preserve"> las imagines, estas dos irán al mismo controlador,</w:t>
+      </w:r>
+    </w:p>
+    <w:p>
+      <w:pPr>
+        <w:pStyle w:val="Cita"/>
+        <w:rPr>
+          <w:lang w:val="es-CO"/>
+        </w:rPr>
+      </w:pPr>
+      <w:r>
+        <w:rPr>
+          <w:lang w:val="es-CO"/>
+        </w:rPr>
+        <w:t>video_upload_image:</w:t>
+      </w:r>
+    </w:p>
+    <w:p>
+      <w:pPr>
+        <w:pStyle w:val="Cita"/>
+        <w:rPr>
+          <w:lang w:val="es-CO"/>
+        </w:rPr>
+      </w:pPr>
+      <w:r>
+        <w:rPr>
+          <w:lang w:val="es-CO"/>
+        </w:rPr>
+        <w:t xml:space="preserve">    path: /upload_image/{id}</w:t>
+      </w:r>
+    </w:p>
+    <w:p>
+      <w:pPr>
+        <w:pStyle w:val="Cita"/>
+        <w:rPr>
+          <w:lang w:val="es-CO"/>
+        </w:rPr>
+      </w:pPr>
+      <w:r>
+        <w:rPr>
+          <w:lang w:val="es-CO"/>
+        </w:rPr>
+        <w:t xml:space="preserve">    defaults: {_controller: "AppBundle:Video:upload", id: null}</w:t>
+      </w:r>
+    </w:p>
+    <w:p>
+      <w:pPr>
+        <w:pStyle w:val="Cita"/>
+        <w:rPr>
+          <w:lang w:val="es-CO"/>
+        </w:rPr>
+      </w:pPr>
+      <w:r>
+        <w:rPr>
+          <w:lang w:val="es-CO"/>
+        </w:rPr>
+        <w:t xml:space="preserve">    methods: POST</w:t>
+      </w:r>
+    </w:p>
+    <w:p>
+      <w:pPr>
+        <w:pStyle w:val="Cita"/>
+        <w:rPr>
+          <w:lang w:val="es-CO"/>
+        </w:rPr>
+      </w:pPr>
+      <w:r>
+        <w:rPr>
+          <w:lang w:val="es-CO"/>
+        </w:rPr>
+        <w:t xml:space="preserve">    </w:t>
+      </w:r>
+    </w:p>
+    <w:p>
+      <w:pPr>
+        <w:pStyle w:val="Cita"/>
+        <w:rPr>
+          <w:lang w:val="es-CO"/>
+        </w:rPr>
+      </w:pPr>
+      <w:r>
+        <w:rPr>
+          <w:lang w:val="es-CO"/>
+        </w:rPr>
+        <w:t>video_upload_video:</w:t>
+      </w:r>
+    </w:p>
+    <w:p>
+      <w:pPr>
+        <w:pStyle w:val="Cita"/>
+        <w:rPr>
+          <w:lang w:val="es-CO"/>
+        </w:rPr>
+      </w:pPr>
+      <w:r>
+        <w:rPr>
+          <w:lang w:val="es-CO"/>
+        </w:rPr>
+        <w:t xml:space="preserve">    path: /upload_video/{id}</w:t>
+      </w:r>
+    </w:p>
+    <w:p>
+      <w:pPr>
+        <w:pStyle w:val="Cita"/>
+        <w:rPr>
+          <w:lang w:val="es-CO"/>
+        </w:rPr>
+      </w:pPr>
+      <w:r>
+        <w:rPr>
+          <w:lang w:val="es-CO"/>
+        </w:rPr>
+        <w:t xml:space="preserve">    defaults: {_controller: "AppBundle:Video:upload", id: null}</w:t>
+      </w:r>
+    </w:p>
+    <w:p>
+      <w:pPr>
+        <w:pStyle w:val="Cita"/>
+        <w:rPr>
+          <w:lang w:val="es-CO"/>
+        </w:rPr>
+      </w:pPr>
+      <w:r>
+        <w:rPr>
+          <w:lang w:val="es-CO"/>
+        </w:rPr>
+        <w:t xml:space="preserve">    methods: POST    </w:t>
+      </w:r>
+    </w:p>
+    <w:p>
+      <w:pPr>
+        <w:pStyle w:val="Ttulo3"/>
+      </w:pPr>
+      <w:r>
+        <w:t>Controlador</w:t>
+      </w:r>
+    </w:p>
+    <w:p>
+      <w:pPr>
+        <w:pStyle w:val="Sinespaciado"/>
+      </w:pPr>
+      <w:r>
+        <w:t>El controlador quedara de la siguiente forma:</w:t>
+      </w:r>
+    </w:p>
+    <w:p>
+      <w:pPr>
+        <w:pStyle w:val="Cita"/>
+        <w:rPr>
+          <w:lang w:val="es-CO"/>
+        </w:rPr>
+      </w:pPr>
+      <w:r>
+        <w:rPr>
+          <w:lang w:val="es-CO"/>
+        </w:rPr>
+        <w:t xml:space="preserve">  public function uploadAction(Request $request, $id) {</w:t>
+      </w:r>
+    </w:p>
+    <w:p>
+      <w:pPr>
+        <w:pStyle w:val="Cita"/>
+        <w:rPr>
+          <w:lang w:val="es-CO"/>
+        </w:rPr>
+      </w:pPr>
+      <w:r>
+        <w:rPr>
+          <w:lang w:val="es-CO"/>
+        </w:rPr>
+        <w:t xml:space="preserve">       </w:t>
+      </w:r>
+    </w:p>
+    <w:p>
+      <w:pPr>
+        <w:pStyle w:val="Cita"/>
+        <w:rPr>
+          <w:lang w:val="es-CO"/>
+        </w:rPr>
+      </w:pPr>
+      <w:r>
+        <w:rPr>
+          <w:lang w:val="es-CO"/>
+        </w:rPr>
+        <w:t xml:space="preserve">        $video_id = $id;</w:t>
+      </w:r>
+    </w:p>
+    <w:p>
+      <w:pPr>
+        <w:pStyle w:val="Cita"/>
+        <w:rPr>
+          <w:lang w:val="es-CO"/>
+        </w:rPr>
+      </w:pPr>
+      <w:r>
+        <w:rPr>
+          <w:lang w:val="es-CO"/>
+        </w:rPr>
+        <w:t xml:space="preserve">        $helpers = $this-&gt;get("app.helpers");</w:t>
+      </w:r>
+    </w:p>
+    <w:p>
+      <w:pPr>
+        <w:pStyle w:val="Cita"/>
+        <w:rPr>
+          <w:lang w:val="es-CO"/>
+        </w:rPr>
+      </w:pPr>
+      <w:r>
+        <w:rPr>
+          <w:lang w:val="es-CO"/>
+        </w:rPr>
+        <w:t xml:space="preserve">        $hash = $request-&gt;get("authorization", null);</w:t>
+      </w:r>
+    </w:p>
+    <w:p>
+      <w:pPr>
+        <w:pStyle w:val="Cita"/>
+        <w:rPr>
+          <w:lang w:val="es-CO"/>
+        </w:rPr>
+      </w:pPr>
+      <w:r>
+        <w:rPr>
+          <w:lang w:val="es-CO"/>
+        </w:rPr>
+        <w:t xml:space="preserve">        $authCheck = $helpers-&gt;authCheck($hash);</w:t>
+      </w:r>
+    </w:p>
+    <w:p>
+      <w:pPr>
+        <w:pStyle w:val="Cita"/>
+        <w:rPr>
+          <w:lang w:val="es-CO"/>
+        </w:rPr>
+      </w:pPr>
+      <w:r>
+        <w:rPr>
+          <w:lang w:val="es-CO"/>
+        </w:rPr>
+        <w:t xml:space="preserve">        //Validar token inicio sesion OK</w:t>
+      </w:r>
+    </w:p>
+    <w:p>
+      <w:pPr>
+        <w:pStyle w:val="Cita"/>
+        <w:rPr>
+          <w:lang w:val="es-CO"/>
+        </w:rPr>
+      </w:pPr>
+      <w:r>
+        <w:rPr>
+          <w:lang w:val="es-CO"/>
+        </w:rPr>
+        <w:t xml:space="preserve">        if ($authCheck == true) {</w:t>
+      </w:r>
+    </w:p>
+    <w:p>
+      <w:pPr>
+        <w:pStyle w:val="Cita"/>
+        <w:rPr>
+          <w:lang w:val="es-CO"/>
+        </w:rPr>
+      </w:pPr>
+      <w:r>
+        <w:rPr>
+          <w:lang w:val="es-CO"/>
+        </w:rPr>
+        <w:t xml:space="preserve">            $identity = $helpers-&gt;authCheck($hash, true);</w:t>
+      </w:r>
+    </w:p>
+    <w:p>
+      <w:pPr>
+        <w:pStyle w:val="Cita"/>
+        <w:rPr>
+          <w:lang w:val="es-CO"/>
+        </w:rPr>
+      </w:pPr>
+      <w:r>
+        <w:rPr>
+          <w:lang w:val="es-CO"/>
+        </w:rPr>
+        <w:t xml:space="preserve">            $video_id = $id;</w:t>
+      </w:r>
+    </w:p>
+    <w:p>
+      <w:pPr>
+        <w:pStyle w:val="Cita"/>
+        <w:rPr>
+          <w:lang w:val="es-CO"/>
+        </w:rPr>
+      </w:pPr>
+      <w:r>
+        <w:rPr>
+          <w:lang w:val="es-CO"/>
+        </w:rPr>
+        <w:t xml:space="preserve">            $em = $this-&gt;getDoctrine()-&gt;getManager();</w:t>
+      </w:r>
+    </w:p>
+    <w:p>
+      <w:pPr>
+        <w:pStyle w:val="Cita"/>
+        <w:rPr>
+          <w:lang w:val="es-CO"/>
+        </w:rPr>
+      </w:pPr>
+      <w:r>
+        <w:rPr>
+          <w:lang w:val="es-CO"/>
+        </w:rPr>
+        <w:t xml:space="preserve">            $video = $em-&gt;getRepository("BackendBundle:Video")-&gt;findOneBy(</w:t>
+      </w:r>
+    </w:p>
+    <w:p>
+      <w:pPr>
+        <w:pStyle w:val="Cita"/>
+        <w:rPr>
+          <w:lang w:val="es-CO"/>
+        </w:rPr>
+      </w:pPr>
+      <w:r>
+        <w:rPr>
+          <w:lang w:val="es-CO"/>
+        </w:rPr>
+        <w:t xml:space="preserve">                    array(</w:t>
+      </w:r>
+    </w:p>
+    <w:p>
+      <w:pPr>
+        <w:pStyle w:val="Cita"/>
+        <w:rPr>
+          <w:lang w:val="es-CO"/>
+        </w:rPr>
+      </w:pPr>
+      <w:r>
+        <w:rPr>
+          <w:lang w:val="es-CO"/>
+        </w:rPr>
+        <w:t xml:space="preserve">                        "id" =&gt; $video_id</w:t>
+      </w:r>
+    </w:p>
+    <w:p>
+      <w:pPr>
+        <w:pStyle w:val="Cita"/>
+        <w:rPr>
+          <w:lang w:val="es-CO"/>
+        </w:rPr>
+      </w:pPr>
+      <w:r>
+        <w:rPr>
+          <w:lang w:val="es-CO"/>
+        </w:rPr>
+        <w:t xml:space="preserve">            ));</w:t>
+      </w:r>
+    </w:p>
+    <w:p>
+      <w:pPr>
+        <w:pStyle w:val="Cita"/>
+        <w:rPr>
+          <w:lang w:val="es-CO"/>
+        </w:rPr>
+      </w:pPr>
+      <w:r>
+        <w:rPr>
+          <w:lang w:val="es-CO"/>
+        </w:rPr>
+        <w:t xml:space="preserve">             </w:t>
+      </w:r>
+    </w:p>
+    <w:p>
+      <w:pPr>
+        <w:pStyle w:val="Cita"/>
+        <w:rPr>
+          <w:lang w:val="es-CO"/>
+        </w:rPr>
+      </w:pPr>
+      <w:r>
+        <w:rPr>
+          <w:lang w:val="es-CO"/>
+        </w:rPr>
+        <w:t xml:space="preserve">            if ($video_id != null &amp;&amp; isset($identity-&gt;sub) &amp;&amp; $identity-&gt;sub == $video-&gt;getUser()-&gt;getId()) {</w:t>
+      </w:r>
+    </w:p>
+    <w:p>
+      <w:pPr>
+        <w:pStyle w:val="Cita"/>
+        <w:rPr>
+          <w:lang w:val="es-CO"/>
+        </w:rPr>
+      </w:pPr>
+      <w:r>
+        <w:rPr>
+          <w:lang w:val="es-CO"/>
+        </w:rPr>
+        <w:t xml:space="preserve">                $file = $request-&gt;files-&gt;get('image', null);</w:t>
+      </w:r>
+    </w:p>
+    <w:p>
+      <w:pPr>
+        <w:pStyle w:val="Cita"/>
+        <w:rPr>
+          <w:lang w:val="es-CO"/>
+        </w:rPr>
+      </w:pPr>
+      <w:r>
+        <w:rPr>
+          <w:lang w:val="es-CO"/>
+        </w:rPr>
+        <w:t xml:space="preserve">                $file_video = $request-&gt;files-&gt;get('video', null);</w:t>
+      </w:r>
+    </w:p>
+    <w:p>
+      <w:pPr>
+        <w:pStyle w:val="Cita"/>
+        <w:rPr>
+          <w:lang w:val="es-CO"/>
+        </w:rPr>
+      </w:pPr>
+      <w:r>
+        <w:rPr>
+          <w:lang w:val="es-CO"/>
+        </w:rPr>
+        <w:t xml:space="preserve">                $data = array(</w:t>
+      </w:r>
+    </w:p>
+    <w:p>
+      <w:pPr>
+        <w:pStyle w:val="Cita"/>
+        <w:rPr>
+          <w:lang w:val="es-CO"/>
+        </w:rPr>
+      </w:pPr>
+      <w:r>
+        <w:rPr>
+          <w:lang w:val="es-CO"/>
+        </w:rPr>
+        <w:t xml:space="preserve">                    "status" =&gt; "error",</w:t>
+      </w:r>
+    </w:p>
+    <w:p>
+      <w:pPr>
+        <w:pStyle w:val="Cita"/>
+        <w:rPr>
+          <w:lang w:val="es-CO"/>
+        </w:rPr>
+      </w:pPr>
+      <w:r>
+        <w:rPr>
+          <w:lang w:val="es-CO"/>
+        </w:rPr>
+        <w:t xml:space="preserve">                    "code" =&gt; 400,</w:t>
+      </w:r>
+    </w:p>
+    <w:p>
+      <w:pPr>
+        <w:pStyle w:val="Cita"/>
+        <w:rPr>
+          <w:lang w:val="es-CO"/>
+        </w:rPr>
+      </w:pPr>
+      <w:r>
+        <w:rPr>
+          <w:lang w:val="es-CO"/>
+        </w:rPr>
+        <w:t xml:space="preserve">                    "msg" =&gt; "The File Selector is Empty"</w:t>
+      </w:r>
+    </w:p>
+    <w:p>
+      <w:pPr>
+        <w:pStyle w:val="Cita"/>
+        <w:rPr>
+          <w:lang w:val="es-CO"/>
+        </w:rPr>
+      </w:pPr>
+      <w:r>
+        <w:rPr>
+          <w:lang w:val="es-CO"/>
+        </w:rPr>
+        <w:t xml:space="preserve">                );</w:t>
+      </w:r>
+    </w:p>
+    <w:p>
+      <w:pPr>
+        <w:pStyle w:val="Cita"/>
+        <w:rPr>
+          <w:lang w:val="es-CO"/>
+        </w:rPr>
+      </w:pPr>
+      <w:r>
+        <w:rPr>
+          <w:lang w:val="es-CO"/>
+        </w:rPr>
+        <w:t xml:space="preserve">                if ($file != null &amp;&amp; !empty($file)) {</w:t>
+      </w:r>
+    </w:p>
+    <w:p>
+      <w:pPr>
+        <w:pStyle w:val="Cita"/>
+        <w:rPr>
+          <w:lang w:val="es-CO"/>
+        </w:rPr>
+      </w:pPr>
+      <w:r>
+        <w:rPr>
+          <w:lang w:val="es-CO"/>
+        </w:rPr>
+        <w:t xml:space="preserve">                    $ext = $file-&gt;guessExtension();</w:t>
+      </w:r>
+    </w:p>
+    <w:p>
+      <w:pPr>
+        <w:pStyle w:val="Cita"/>
+        <w:rPr>
+          <w:lang w:val="es-CO"/>
+        </w:rPr>
+      </w:pPr>
+      <w:r>
+        <w:rPr>
+          <w:lang w:val="es-CO"/>
+        </w:rPr>
+        <w:t xml:space="preserve">                    if ($ext == "jpg" || $ext == "jpeg" || $ext == "png" || $ext == "bmp") {</w:t>
+      </w:r>
+    </w:p>
+    <w:p>
+      <w:pPr>
+        <w:pStyle w:val="Cita"/>
+        <w:rPr>
+          <w:lang w:val="es-CO"/>
+        </w:rPr>
+      </w:pPr>
+    </w:p>
+    <w:p>
+      <w:pPr>
+        <w:pStyle w:val="Cita"/>
+        <w:rPr>
+          <w:lang w:val="es-CO"/>
+        </w:rPr>
+      </w:pPr>
+      <w:r>
+        <w:rPr>
+          <w:lang w:val="es-CO"/>
+        </w:rPr>
+        <w:t xml:space="preserve">                        $file_name = time() . "." . $ext;</w:t>
+      </w:r>
+    </w:p>
+    <w:p>
+      <w:pPr>
+        <w:pStyle w:val="Cita"/>
+        <w:rPr>
+          <w:lang w:val="es-CO"/>
+        </w:rPr>
+      </w:pPr>
+      <w:r>
+        <w:rPr>
+          <w:lang w:val="es-CO"/>
+        </w:rPr>
+        <w:t xml:space="preserve">                        $pathFile = "uploads/video_images/video_" . $video_id;</w:t>
+      </w:r>
+    </w:p>
+    <w:p>
+      <w:pPr>
+        <w:pStyle w:val="Cita"/>
+        <w:rPr>
+          <w:lang w:val="es-CO"/>
+        </w:rPr>
+      </w:pPr>
+      <w:r>
+        <w:rPr>
+          <w:lang w:val="es-CO"/>
+        </w:rPr>
+        <w:t xml:space="preserve">                        $file-&gt;move($pathFile, $file_name);</w:t>
+      </w:r>
+    </w:p>
+    <w:p>
+      <w:pPr>
+        <w:pStyle w:val="Cita"/>
+        <w:rPr>
+          <w:lang w:val="es-CO"/>
+        </w:rPr>
+      </w:pPr>
+      <w:r>
+        <w:rPr>
+          <w:lang w:val="es-CO"/>
+        </w:rPr>
+        <w:t xml:space="preserve">                        $video-&gt;setImage($file_name);</w:t>
+      </w:r>
+    </w:p>
+    <w:p>
+      <w:pPr>
+        <w:pStyle w:val="Cita"/>
+        <w:rPr>
+          <w:lang w:val="es-CO"/>
+        </w:rPr>
+      </w:pPr>
+      <w:r>
+        <w:rPr>
+          <w:lang w:val="es-CO"/>
+        </w:rPr>
+        <w:t xml:space="preserve">                        $em-&gt;persist($video);</w:t>
+      </w:r>
+    </w:p>
+    <w:p>
+      <w:pPr>
+        <w:pStyle w:val="Cita"/>
+        <w:rPr>
+          <w:lang w:val="es-CO"/>
+        </w:rPr>
+      </w:pPr>
+      <w:r>
+        <w:rPr>
+          <w:lang w:val="es-CO"/>
+        </w:rPr>
+        <w:t xml:space="preserve">                        $em-&gt;flush();</w:t>
+      </w:r>
+    </w:p>
+    <w:p>
+      <w:pPr>
+        <w:pStyle w:val="Cita"/>
+        <w:rPr>
+          <w:lang w:val="es-CO"/>
+        </w:rPr>
+      </w:pPr>
+      <w:r>
+        <w:rPr>
+          <w:lang w:val="es-CO"/>
+        </w:rPr>
+        <w:t xml:space="preserve">                        $data = array(</w:t>
+      </w:r>
+    </w:p>
+    <w:p>
+      <w:pPr>
+        <w:pStyle w:val="Cita"/>
+        <w:rPr>
+          <w:lang w:val="es-CO"/>
+        </w:rPr>
+      </w:pPr>
+      <w:r>
+        <w:rPr>
+          <w:lang w:val="es-CO"/>
+        </w:rPr>
+        <w:t xml:space="preserve">                            "status" =&gt; "success",</w:t>
+      </w:r>
+    </w:p>
+    <w:p>
+      <w:pPr>
+        <w:pStyle w:val="Cita"/>
+        <w:rPr>
+          <w:lang w:val="es-CO"/>
+        </w:rPr>
+      </w:pPr>
+      <w:r>
+        <w:rPr>
+          <w:lang w:val="es-CO"/>
+        </w:rPr>
+        <w:t xml:space="preserve">                            "code" =&gt; 200,</w:t>
+      </w:r>
+    </w:p>
+    <w:p>
+      <w:pPr>
+        <w:pStyle w:val="Cita"/>
+        <w:rPr>
+          <w:lang w:val="es-CO"/>
+        </w:rPr>
+      </w:pPr>
+      <w:r>
+        <w:rPr>
+          <w:lang w:val="es-CO"/>
+        </w:rPr>
+        <w:t xml:space="preserve">                            "msg" =&gt; "Image file was Uploaded !!!"</w:t>
+      </w:r>
+    </w:p>
+    <w:p>
+      <w:pPr>
+        <w:pStyle w:val="Cita"/>
+        <w:rPr>
+          <w:lang w:val="es-CO"/>
+        </w:rPr>
+      </w:pPr>
+      <w:r>
+        <w:rPr>
+          <w:lang w:val="es-CO"/>
+        </w:rPr>
+        <w:t xml:space="preserve">                        );</w:t>
+      </w:r>
+    </w:p>
+    <w:p>
+      <w:pPr>
+        <w:pStyle w:val="Cita"/>
+        <w:rPr>
+          <w:lang w:val="es-CO"/>
+        </w:rPr>
+      </w:pPr>
+      <w:r>
+        <w:rPr>
+          <w:lang w:val="es-CO"/>
+        </w:rPr>
+        <w:t xml:space="preserve">                    } else {</w:t>
+      </w:r>
+    </w:p>
+    <w:p>
+      <w:pPr>
+        <w:pStyle w:val="Cita"/>
+        <w:rPr>
+          <w:lang w:val="es-CO"/>
+        </w:rPr>
+      </w:pPr>
+      <w:r>
+        <w:rPr>
+          <w:lang w:val="es-CO"/>
+        </w:rPr>
+        <w:t xml:space="preserve">                        $data = array(</w:t>
+      </w:r>
+    </w:p>
+    <w:p>
+      <w:pPr>
+        <w:pStyle w:val="Cita"/>
+        <w:rPr>
+          <w:lang w:val="es-CO"/>
+        </w:rPr>
+      </w:pPr>
+      <w:r>
+        <w:rPr>
+          <w:lang w:val="es-CO"/>
+        </w:rPr>
+        <w:t xml:space="preserve">                            "status" =&gt; "error",</w:t>
+      </w:r>
+    </w:p>
+    <w:p>
+      <w:pPr>
+        <w:pStyle w:val="Cita"/>
+        <w:rPr>
+          <w:lang w:val="es-CO"/>
+        </w:rPr>
+      </w:pPr>
+      <w:r>
+        <w:rPr>
+          <w:lang w:val="es-CO"/>
+        </w:rPr>
+        <w:t xml:space="preserve">                            "code" =&gt; 400,</w:t>
+      </w:r>
+    </w:p>
+    <w:p>
+      <w:pPr>
+        <w:pStyle w:val="Cita"/>
+        <w:rPr>
+          <w:lang w:val="es-CO"/>
+        </w:rPr>
+      </w:pPr>
+      <w:r>
+        <w:rPr>
+          <w:lang w:val="es-CO"/>
+        </w:rPr>
+        <w:t xml:space="preserve">                            "msg" =&gt; "Image format is not Valid"</w:t>
+      </w:r>
+    </w:p>
+    <w:p>
+      <w:pPr>
+        <w:pStyle w:val="Cita"/>
+        <w:rPr>
+          <w:lang w:val="es-CO"/>
+        </w:rPr>
+      </w:pPr>
+      <w:r>
+        <w:rPr>
+          <w:lang w:val="es-CO"/>
+        </w:rPr>
+        <w:t xml:space="preserve">                        );</w:t>
+      </w:r>
+    </w:p>
+    <w:p>
+      <w:pPr>
+        <w:pStyle w:val="Cita"/>
+        <w:rPr>
+          <w:lang w:val="es-CO"/>
+        </w:rPr>
+      </w:pPr>
+      <w:r>
+        <w:rPr>
+          <w:lang w:val="es-CO"/>
+        </w:rPr>
+        <w:t xml:space="preserve">                    }</w:t>
+      </w:r>
+    </w:p>
+    <w:p>
+      <w:pPr>
+        <w:pStyle w:val="Cita"/>
+        <w:rPr>
+          <w:lang w:val="es-CO"/>
+        </w:rPr>
+      </w:pPr>
+      <w:r>
+        <w:rPr>
+          <w:lang w:val="es-CO"/>
+        </w:rPr>
+        <w:t xml:space="preserve">                    </w:t>
+      </w:r>
+    </w:p>
+    <w:p>
+      <w:pPr>
+        <w:pStyle w:val="Cita"/>
+        <w:rPr>
+          <w:lang w:val="es-CO"/>
+        </w:rPr>
+      </w:pPr>
+      <w:r>
+        <w:rPr>
+          <w:lang w:val="es-CO"/>
+        </w:rPr>
+        <w:t xml:space="preserve">                } else {</w:t>
+      </w:r>
+    </w:p>
+    <w:p>
+      <w:pPr>
+        <w:pStyle w:val="Cita"/>
+        <w:rPr>
+          <w:lang w:val="es-CO"/>
+        </w:rPr>
+      </w:pPr>
+      <w:r>
+        <w:rPr>
+          <w:lang w:val="es-CO"/>
+        </w:rPr>
+        <w:t xml:space="preserve">                    if ($file_video != null &amp;&amp; !empty($file_video)) {</w:t>
+      </w:r>
+    </w:p>
+    <w:p>
+      <w:pPr>
+        <w:pStyle w:val="Cita"/>
+        <w:rPr>
+          <w:lang w:val="es-CO"/>
+        </w:rPr>
+      </w:pPr>
+    </w:p>
+    <w:p>
+      <w:pPr>
+        <w:pStyle w:val="Cita"/>
+        <w:rPr>
+          <w:lang w:val="es-CO"/>
+        </w:rPr>
+      </w:pPr>
+      <w:r>
+        <w:rPr>
+          <w:lang w:val="es-CO"/>
+        </w:rPr>
+        <w:t xml:space="preserve">                        $ext = $file_video-&gt;guessExtension();</w:t>
+      </w:r>
+    </w:p>
+    <w:p>
+      <w:pPr>
+        <w:pStyle w:val="Cita"/>
+        <w:rPr>
+          <w:lang w:val="es-CO"/>
+        </w:rPr>
+      </w:pPr>
+      <w:r>
+        <w:rPr>
+          <w:lang w:val="es-CO"/>
+        </w:rPr>
+        <w:t xml:space="preserve">                       </w:t>
+      </w:r>
+    </w:p>
+    <w:p>
+      <w:pPr>
+        <w:pStyle w:val="Cita"/>
+        <w:rPr>
+          <w:lang w:val="es-CO"/>
+        </w:rPr>
+      </w:pPr>
+      <w:r>
+        <w:rPr>
+          <w:lang w:val="es-CO"/>
+        </w:rPr>
+        <w:t xml:space="preserve">                        if ($ext == "mp4" || $ext == "avi") {</w:t>
+      </w:r>
+    </w:p>
+    <w:p>
+      <w:pPr>
+        <w:pStyle w:val="Cita"/>
+        <w:rPr>
+          <w:lang w:val="es-CO"/>
+        </w:rPr>
+      </w:pPr>
+      <w:r>
+        <w:rPr>
+          <w:lang w:val="es-CO"/>
+        </w:rPr>
+        <w:t xml:space="preserve">                            $file_name = time() . "." . $ext;</w:t>
+      </w:r>
+    </w:p>
+    <w:p>
+      <w:pPr>
+        <w:pStyle w:val="Cita"/>
+        <w:rPr>
+          <w:lang w:val="es-CO"/>
+        </w:rPr>
+      </w:pPr>
+      <w:r>
+        <w:rPr>
+          <w:lang w:val="es-CO"/>
+        </w:rPr>
+        <w:t xml:space="preserve">                            $pathFile = "uploads/video_files/video_" . $video_id;</w:t>
+      </w:r>
+    </w:p>
+    <w:p>
+      <w:pPr>
+        <w:pStyle w:val="Cita"/>
+        <w:rPr>
+          <w:lang w:val="es-CO"/>
+        </w:rPr>
+      </w:pPr>
+      <w:r>
+        <w:rPr>
+          <w:lang w:val="es-CO"/>
+        </w:rPr>
+        <w:t xml:space="preserve">                            $file_video-&gt;move($pathFile, $file_name);</w:t>
+      </w:r>
+    </w:p>
+    <w:p>
+      <w:pPr>
+        <w:pStyle w:val="Cita"/>
+        <w:rPr>
+          <w:lang w:val="es-CO"/>
+        </w:rPr>
+      </w:pPr>
+      <w:r>
+        <w:rPr>
+          <w:lang w:val="es-CO"/>
+        </w:rPr>
+        <w:t xml:space="preserve">                            $video-&gt;setVideoPath($file_name);</w:t>
+      </w:r>
+    </w:p>
+    <w:p>
+      <w:pPr>
+        <w:pStyle w:val="Cita"/>
+        <w:rPr>
+          <w:lang w:val="es-CO"/>
+        </w:rPr>
+      </w:pPr>
+      <w:r>
+        <w:rPr>
+          <w:lang w:val="es-CO"/>
+        </w:rPr>
+        <w:t xml:space="preserve">                            $em-&gt;persist($video);</w:t>
+      </w:r>
+    </w:p>
+    <w:p>
+      <w:pPr>
+        <w:pStyle w:val="Cita"/>
+        <w:rPr>
+          <w:lang w:val="es-CO"/>
+        </w:rPr>
+      </w:pPr>
+      <w:r>
+        <w:rPr>
+          <w:lang w:val="es-CO"/>
+        </w:rPr>
+        <w:t xml:space="preserve">                            $em-&gt;flush();</w:t>
+      </w:r>
+    </w:p>
+    <w:p>
+      <w:pPr>
+        <w:pStyle w:val="Cita"/>
+        <w:rPr>
+          <w:lang w:val="es-CO"/>
+        </w:rPr>
+      </w:pPr>
+      <w:r>
+        <w:rPr>
+          <w:lang w:val="es-CO"/>
+        </w:rPr>
+        <w:t xml:space="preserve">                            $data = array(</w:t>
+      </w:r>
+    </w:p>
+    <w:p>
+      <w:pPr>
+        <w:pStyle w:val="Cita"/>
+        <w:rPr>
+          <w:lang w:val="es-CO"/>
+        </w:rPr>
+      </w:pPr>
+      <w:r>
+        <w:rPr>
+          <w:lang w:val="es-CO"/>
+        </w:rPr>
+        <w:t xml:space="preserve">                                "status" =&gt; "success",</w:t>
+      </w:r>
+    </w:p>
+    <w:p>
+      <w:pPr>
+        <w:pStyle w:val="Cita"/>
+        <w:rPr>
+          <w:lang w:val="es-CO"/>
+        </w:rPr>
+      </w:pPr>
+      <w:r>
+        <w:rPr>
+          <w:lang w:val="es-CO"/>
+        </w:rPr>
+        <w:t xml:space="preserve">                                "code" =&gt; 200,</w:t>
+      </w:r>
+    </w:p>
+    <w:p>
+      <w:pPr>
+        <w:pStyle w:val="Cita"/>
+        <w:rPr>
+          <w:lang w:val="es-CO"/>
+        </w:rPr>
+      </w:pPr>
+      <w:r>
+        <w:rPr>
+          <w:lang w:val="es-CO"/>
+        </w:rPr>
+        <w:t xml:space="preserve">                                "msg" =&gt; "Video file was Uploaded !!!"</w:t>
+      </w:r>
+    </w:p>
+    <w:p>
+      <w:pPr>
+        <w:pStyle w:val="Cita"/>
+        <w:rPr>
+          <w:lang w:val="es-CO"/>
+        </w:rPr>
+      </w:pPr>
+      <w:r>
+        <w:rPr>
+          <w:lang w:val="es-CO"/>
+        </w:rPr>
+        <w:t xml:space="preserve">                            );</w:t>
+      </w:r>
+    </w:p>
+    <w:p>
+      <w:pPr>
+        <w:pStyle w:val="Cita"/>
+        <w:rPr>
+          <w:lang w:val="es-CO"/>
+        </w:rPr>
+      </w:pPr>
+      <w:r>
+        <w:rPr>
+          <w:lang w:val="es-CO"/>
+        </w:rPr>
+        <w:t xml:space="preserve">                        } else {</w:t>
+      </w:r>
+    </w:p>
+    <w:p>
+      <w:pPr>
+        <w:pStyle w:val="Cita"/>
+        <w:rPr>
+          <w:lang w:val="es-CO"/>
+        </w:rPr>
+      </w:pPr>
+    </w:p>
+    <w:p>
+      <w:pPr>
+        <w:pStyle w:val="Cita"/>
+        <w:rPr>
+          <w:lang w:val="es-CO"/>
+        </w:rPr>
+      </w:pPr>
+      <w:r>
+        <w:rPr>
+          <w:lang w:val="es-CO"/>
+        </w:rPr>
+        <w:t xml:space="preserve">                            $data = array(</w:t>
+      </w:r>
+    </w:p>
+    <w:p>
+      <w:pPr>
+        <w:pStyle w:val="Cita"/>
+        <w:rPr>
+          <w:lang w:val="es-CO"/>
+        </w:rPr>
+      </w:pPr>
+      <w:r>
+        <w:rPr>
+          <w:lang w:val="es-CO"/>
+        </w:rPr>
+        <w:t xml:space="preserve">                                "status" =&gt; "error",</w:t>
+      </w:r>
+    </w:p>
+    <w:p>
+      <w:pPr>
+        <w:pStyle w:val="Cita"/>
+        <w:rPr>
+          <w:lang w:val="es-CO"/>
+        </w:rPr>
+      </w:pPr>
+      <w:r>
+        <w:rPr>
+          <w:lang w:val="es-CO"/>
+        </w:rPr>
+        <w:t xml:space="preserve">                                "code" =&gt; 400,</w:t>
+      </w:r>
+    </w:p>
+    <w:p>
+      <w:pPr>
+        <w:pStyle w:val="Cita"/>
+        <w:rPr>
+          <w:lang w:val="es-CO"/>
+        </w:rPr>
+      </w:pPr>
+      <w:r>
+        <w:rPr>
+          <w:lang w:val="es-CO"/>
+        </w:rPr>
+        <w:t xml:space="preserve">                                "msg" =&gt; "Video format is not Valid"</w:t>
+      </w:r>
+    </w:p>
+    <w:p>
+      <w:pPr>
+        <w:pStyle w:val="Cita"/>
+        <w:rPr>
+          <w:lang w:val="es-CO"/>
+        </w:rPr>
+      </w:pPr>
+      <w:r>
+        <w:rPr>
+          <w:lang w:val="es-CO"/>
+        </w:rPr>
+        <w:t xml:space="preserve">                            );</w:t>
+      </w:r>
+    </w:p>
+    <w:p>
+      <w:pPr>
+        <w:pStyle w:val="Cita"/>
+        <w:rPr>
+          <w:lang w:val="es-CO"/>
+        </w:rPr>
+      </w:pPr>
+      <w:r>
+        <w:rPr>
+          <w:lang w:val="es-CO"/>
+        </w:rPr>
+        <w:t xml:space="preserve">                        }</w:t>
+      </w:r>
+    </w:p>
+    <w:p>
+      <w:pPr>
+        <w:pStyle w:val="Cita"/>
+        <w:rPr>
+          <w:lang w:val="es-CO"/>
+        </w:rPr>
+      </w:pPr>
+      <w:r>
+        <w:rPr>
+          <w:lang w:val="es-CO"/>
+        </w:rPr>
+        <w:t xml:space="preserve">                    }</w:t>
+      </w:r>
+    </w:p>
+    <w:p>
+      <w:pPr>
+        <w:pStyle w:val="Cita"/>
+        <w:rPr>
+          <w:lang w:val="es-CO"/>
+        </w:rPr>
+      </w:pPr>
+      <w:r>
+        <w:rPr>
+          <w:lang w:val="es-CO"/>
+        </w:rPr>
+        <w:t xml:space="preserve">                }</w:t>
+      </w:r>
+    </w:p>
+    <w:p>
+      <w:pPr>
+        <w:pStyle w:val="Cita"/>
+        <w:rPr>
+          <w:lang w:val="es-CO"/>
+        </w:rPr>
+      </w:pPr>
+      <w:r>
+        <w:rPr>
+          <w:lang w:val="es-CO"/>
+        </w:rPr>
+        <w:t xml:space="preserve">            } else {</w:t>
+      </w:r>
+    </w:p>
+    <w:p>
+      <w:pPr>
+        <w:pStyle w:val="Cita"/>
+        <w:rPr>
+          <w:lang w:val="es-CO"/>
+        </w:rPr>
+      </w:pPr>
+      <w:r>
+        <w:rPr>
+          <w:lang w:val="es-CO"/>
+        </w:rPr>
+        <w:t xml:space="preserve">                $data = array(</w:t>
+      </w:r>
+    </w:p>
+    <w:p>
+      <w:pPr>
+        <w:pStyle w:val="Cita"/>
+        <w:rPr>
+          <w:lang w:val="es-CO"/>
+        </w:rPr>
+      </w:pPr>
+      <w:r>
+        <w:rPr>
+          <w:lang w:val="es-CO"/>
+        </w:rPr>
+        <w:t xml:space="preserve">                    "status" =&gt; "error",</w:t>
+      </w:r>
+    </w:p>
+    <w:p>
+      <w:pPr>
+        <w:pStyle w:val="Cita"/>
+        <w:rPr>
+          <w:lang w:val="es-CO"/>
+        </w:rPr>
+      </w:pPr>
+      <w:r>
+        <w:rPr>
+          <w:lang w:val="es-CO"/>
+        </w:rPr>
+        <w:t xml:space="preserve">                    "code" =&gt; 400,</w:t>
+      </w:r>
+    </w:p>
+    <w:p>
+      <w:pPr>
+        <w:pStyle w:val="Cita"/>
+        <w:rPr>
+          <w:lang w:val="es-CO"/>
+        </w:rPr>
+      </w:pPr>
+      <w:r>
+        <w:rPr>
+          <w:lang w:val="es-CO"/>
+        </w:rPr>
+        <w:t xml:space="preserve">                    "msg" =&gt; "Error: Must be de owner to edit this video"</w:t>
+      </w:r>
+    </w:p>
+    <w:p>
+      <w:pPr>
+        <w:pStyle w:val="Cita"/>
+        <w:rPr>
+          <w:lang w:val="es-CO"/>
+        </w:rPr>
+      </w:pPr>
+      <w:r>
+        <w:rPr>
+          <w:lang w:val="es-CO"/>
+        </w:rPr>
+        <w:t xml:space="preserve">                );</w:t>
+      </w:r>
+    </w:p>
+    <w:p>
+      <w:pPr>
+        <w:pStyle w:val="Cita"/>
+        <w:rPr>
+          <w:lang w:val="es-CO"/>
+        </w:rPr>
+      </w:pPr>
+      <w:r>
+        <w:rPr>
+          <w:lang w:val="es-CO"/>
+        </w:rPr>
+        <w:t xml:space="preserve">            }</w:t>
+      </w:r>
+    </w:p>
+    <w:p>
+      <w:pPr>
+        <w:pStyle w:val="Cita"/>
+        <w:rPr>
+          <w:lang w:val="es-CO"/>
+        </w:rPr>
+      </w:pPr>
+      <w:r>
+        <w:rPr>
+          <w:lang w:val="es-CO"/>
+        </w:rPr>
+        <w:t xml:space="preserve">        }</w:t>
+      </w:r>
+    </w:p>
+    <w:p>
+      <w:pPr>
+        <w:pStyle w:val="Cita"/>
+        <w:rPr>
+          <w:lang w:val="es-CO"/>
+        </w:rPr>
+      </w:pPr>
+      <w:r>
+        <w:rPr>
+          <w:lang w:val="es-CO"/>
+        </w:rPr>
+        <w:t xml:space="preserve">        return $helpers-&gt;json($data);</w:t>
+      </w:r>
+    </w:p>
+    <w:p>
+      <w:pPr>
+        <w:pStyle w:val="Cita"/>
+        <w:rPr>
+          <w:lang w:val="es-CO"/>
+        </w:rPr>
+      </w:pPr>
+      <w:r>
+        <w:rPr>
+          <w:lang w:val="es-CO"/>
+        </w:rPr>
+        <w:t xml:space="preserve">    }</w:t>
+      </w:r>
+    </w:p>
+    <w:p>
+      <w:pPr>
+        <w:pStyle w:val="Sinespaciado"/>
+      </w:pPr>
+    </w:p>
+    <w:p>
+      <w:pPr>
+        <w:pStyle w:val="Ttulo3"/>
+      </w:pPr>
       <w:bookmarkStart w:id="0" w:name="_GoBack"/>
-      <w:bookmarkEnd w:id="0"/>
-      <w:r>
-        <w:t>Redactar como crear(new) y editar videos (edit)</w:t>
+      <w:r>
+        <w:t>Pruebas</w:t>
+      </w:r>
+    </w:p>
+    <w:bookmarkEnd w:id="0"/>
+    <w:p>
+      <w:pPr>
+        <w:pStyle w:val="Sinespaciado"/>
+      </w:pPr>
+      <w:r>
+        <w:t>Imagen</w:t>
+      </w:r>
+    </w:p>
+    <w:p>
+      <w:pPr>
+        <w:pStyle w:val="Sinespaciado"/>
+      </w:pPr>
+      <w:r>
+        <w:t xml:space="preserve">Para cambiar la carga de imagines o video se debe establecer </w:t>
+      </w:r>
+      <w:proofErr w:type="gramStart"/>
+      <w:r>
+        <w:t>el parámetros</w:t>
+      </w:r>
+      <w:proofErr w:type="gramEnd"/>
+      <w:r>
+        <w:t xml:space="preserve"> images o videos en postman el 1 corresponde al ID del video</w:t>
+      </w:r>
+    </w:p>
+    <w:p>
+      <w:pPr>
+        <w:pStyle w:val="Sinespaciado"/>
+        <w:rPr>
+          <w:rFonts w:ascii="Helvetica" w:hAnsi="Helvetica" w:cs="Helvetica"/>
+          <w:color w:val="505050"/>
+          <w:sz w:val="18"/>
+          <w:szCs w:val="18"/>
+          <w:shd w:val="clear" w:color="auto" w:fill="FAFAFA"/>
+        </w:rPr>
+      </w:pPr>
+      <w:hyperlink r:id="rId10" w:history="1">
+        <w:r>
+          <w:rPr>
+            <w:rStyle w:val="Hipervnculo"/>
+            <w:rFonts w:ascii="Helvetica" w:hAnsi="Helvetica" w:cs="Helvetica"/>
+            <w:sz w:val="18"/>
+            <w:szCs w:val="18"/>
+            <w:shd w:val="clear" w:color="auto" w:fill="FAFAFA"/>
+          </w:rPr>
+          <w:t>http://localhost/SymAPI/web/app_dev.php/video/upload_video/1</w:t>
+        </w:r>
+      </w:hyperlink>
+    </w:p>
+    <w:p>
+      <w:pPr>
+        <w:pStyle w:val="Sinespaciado"/>
+      </w:pPr>
+      <w:r>
+        <w:drawing>
+          <wp:inline distT="0" distB="0" distL="0" distR="0" wp14:anchorId="1B799F8C" wp14:editId="76B6E322">
+            <wp:extent cx="5826720" cy="655762"/>
+            <wp:effectExtent l="0" t="0" r="3175" b="0"/>
+            <wp:docPr id="5" name="Imagen 5"/>
+            <wp:cNvGraphicFramePr>
+              <a:graphicFrameLocks xmlns:a="http://schemas.openxmlformats.org/drawingml/2006/main" noChangeAspect="1"/>
+            </wp:cNvGraphicFramePr>
+            <a:graphic xmlns:a="http://schemas.openxmlformats.org/drawingml/2006/main">
+              <a:graphicData uri="http://schemas.openxmlformats.org/drawingml/2006/picture">
+                <pic:pic xmlns:pic="http://schemas.openxmlformats.org/drawingml/2006/picture">
+                  <pic:nvPicPr>
+                    <pic:cNvPr id="1" name=""/>
+                    <pic:cNvPicPr/>
+                  </pic:nvPicPr>
+                  <pic:blipFill>
+                    <a:blip r:embed="rId11"/>
+                    <a:stretch>
+                      <a:fillRect/>
+                    </a:stretch>
+                  </pic:blipFill>
+                  <pic:spPr>
+                    <a:xfrm>
+                      <a:off x="0" y="0"/>
+                      <a:ext cx="5832882" cy="656455"/>
+                    </a:xfrm>
+                    <a:prstGeom prst="rect">
+                      <a:avLst/>
+                    </a:prstGeom>
+                  </pic:spPr>
+                </pic:pic>
+              </a:graphicData>
+            </a:graphic>
+          </wp:inline>
+        </w:drawing>
       </w:r>
     </w:p>
     <w:sectPr>

</xml_diff>

<commit_message>
Pagination ok 5latest videos video detail OK
</commit_message>
<xml_diff>
--- a/Notas.docx
+++ b/Notas.docx
@@ -15246,12 +15246,10 @@
       <w:pPr>
         <w:pStyle w:val="Ttulo3"/>
       </w:pPr>
-      <w:bookmarkStart w:id="0" w:name="_GoBack"/>
       <w:r>
         <w:t>Pruebas</w:t>
       </w:r>
     </w:p>
-    <w:bookmarkEnd w:id="0"/>
     <w:p>
       <w:pPr>
         <w:pStyle w:val="Sinespaciado"/>
@@ -15340,6 +15338,48 @@
             </a:graphic>
           </wp:inline>
         </w:drawing>
+      </w:r>
+    </w:p>
+    <w:p>
+      <w:pPr>
+        <w:pStyle w:val="Sinespaciado"/>
+      </w:pPr>
+    </w:p>
+    <w:p>
+      <w:pPr>
+        <w:pStyle w:val="Ttulo1"/>
+      </w:pPr>
+      <w:r>
+        <w:t xml:space="preserve">Describir los capítulos de </w:t>
+      </w:r>
+    </w:p>
+    <w:p>
+      <w:pPr>
+        <w:pStyle w:val="Ttulo2"/>
+      </w:pPr>
+      <w:r>
+        <w:t xml:space="preserve"> paginación, </w:t>
+      </w:r>
+    </w:p>
+    <w:p>
+      <w:pPr>
+        <w:pStyle w:val="Ttulo2"/>
+      </w:pPr>
+      <w:r>
+        <w:t>5 últimos</w:t>
+      </w:r>
+      <w:bookmarkStart w:id="0" w:name="_GoBack"/>
+      <w:bookmarkEnd w:id="0"/>
+      <w:r>
+        <w:t xml:space="preserve"> videos</w:t>
+      </w:r>
+    </w:p>
+    <w:p>
+      <w:pPr>
+        <w:pStyle w:val="Ttulo2"/>
+      </w:pPr>
+      <w:r>
+        <w:t>Video detallado</w:t>
       </w:r>
     </w:p>
     <w:sectPr>

</xml_diff>